<commit_message>
Fix Property Menu + Starting Video URL
Need to handle embedded code for both type of video especially removal
of http: form vimeo
</commit_message>
<xml_diff>
--- a/RentalMobile/RentalMobile/Documentation/What I 'm doing.docx
+++ b/RentalMobile/RentalMobile/Documentation/What I 'm doing.docx
@@ -1,6 +1,6 @@
 
 <file path=word/document.xml><?xml version="1.0" encoding="utf-8"?>
-<w:document xmlns:ve="http://schemas.openxmlformats.org/markup-compatibility/2006" xmlns:o="urn:schemas-microsoft-com:office:office" xmlns:r="http://schemas.openxmlformats.org/officeDocument/2006/relationships" xmlns:m="http://schemas.openxmlformats.org/officeDocument/2006/math" xmlns:v="urn:schemas-microsoft-com:vml" xmlns:wp="http://schemas.openxmlformats.org/drawingml/2006/wordprocessingDrawing" xmlns:w10="urn:schemas-microsoft-com:office:word" xmlns:w="http://schemas.openxmlformats.org/wordprocessingml/2006/main" xmlns:wne="http://schemas.microsoft.com/office/word/2006/wordml">
+<w:document xmlns:wpc="http://schemas.microsoft.com/office/word/2010/wordprocessingCanvas" xmlns:mc="http://schemas.openxmlformats.org/markup-compatibility/2006" xmlns:o="urn:schemas-microsoft-com:office:office" xmlns:r="http://schemas.openxmlformats.org/officeDocument/2006/relationships" xmlns:m="http://schemas.openxmlformats.org/officeDocument/2006/math" xmlns:v="urn:schemas-microsoft-com:vml" xmlns:wp14="http://schemas.microsoft.com/office/word/2010/wordprocessingDrawing" xmlns:wp="http://schemas.openxmlformats.org/drawingml/2006/wordprocessingDrawing" xmlns:w10="urn:schemas-microsoft-com:office:word" xmlns:w="http://schemas.openxmlformats.org/wordprocessingml/2006/main" xmlns:w14="http://schemas.microsoft.com/office/word/2010/wordml" xmlns:wpg="http://schemas.microsoft.com/office/word/2010/wordprocessingGroup" xmlns:wpi="http://schemas.microsoft.com/office/word/2010/wordprocessingInk" xmlns:wne="http://schemas.microsoft.com/office/word/2006/wordml" xmlns:wps="http://schemas.microsoft.com/office/word/2010/wordprocessingShape" mc:Ignorable="w14 wp14">
   <w:body>
     <w:p>
       <w:r>
@@ -56,9 +56,6 @@
     <w:p/>
     <w:p/>
     <w:p/>
-    <w:p/>
-    <w:p/>
-    <w:p/>
     <w:p>
       <w:r>
         <w:t>Video Link in Creation, Editing Preview</w:t>
@@ -172,7 +169,6 @@
     </w:p>
     <w:p>
       <w:r>
-        <w:lastRenderedPageBreak/>
         <w:t>Menu for add to favorite for each one</w:t>
       </w:r>
     </w:p>
@@ -293,8 +289,134 @@
       </w:r>
     </w:p>
     <w:p>
-      <w:r>
-        <w:lastRenderedPageBreak/>
+      <w:pPr>
+        <w:spacing w:before="100" w:beforeAutospacing="1" w:after="100" w:afterAutospacing="1" w:line="240" w:lineRule="auto"/>
+        <w:rPr>
+          <w:rFonts w:ascii="Times New Roman" w:eastAsia="Times New Roman" w:hAnsi="Times New Roman" w:cs="Times New Roman"/>
+          <w:sz w:val="24"/>
+          <w:szCs w:val="24"/>
+        </w:rPr>
+      </w:pPr>
+    </w:p>
+    <w:p>
+      <w:pPr>
+        <w:spacing w:before="100" w:beforeAutospacing="1" w:after="100" w:afterAutospacing="1" w:line="240" w:lineRule="auto"/>
+        <w:rPr>
+          <w:rFonts w:ascii="Times New Roman" w:eastAsia="Times New Roman" w:hAnsi="Times New Roman" w:cs="Times New Roman"/>
+          <w:sz w:val="24"/>
+          <w:szCs w:val="24"/>
+        </w:rPr>
+      </w:pPr>
+    </w:p>
+    <w:p>
+      <w:pPr>
+        <w:spacing w:before="100" w:beforeAutospacing="1" w:after="100" w:afterAutospacing="1" w:line="240" w:lineRule="auto"/>
+        <w:rPr>
+          <w:rFonts w:ascii="Times New Roman" w:eastAsia="Times New Roman" w:hAnsi="Times New Roman" w:cs="Times New Roman"/>
+          <w:sz w:val="24"/>
+          <w:szCs w:val="24"/>
+        </w:rPr>
+      </w:pPr>
+      <w:r>
+        <w:rPr>
+          <w:rFonts w:ascii="Times New Roman" w:eastAsia="Times New Roman" w:hAnsi="Times New Roman" w:cs="Times New Roman"/>
+          <w:sz w:val="24"/>
+          <w:szCs w:val="24"/>
+        </w:rPr>
+        <w:t>Html5</w:t>
+      </w:r>
+      <w:r>
+        <w:rPr>
+          <w:rFonts w:ascii="Times New Roman" w:eastAsia="Times New Roman" w:hAnsi="Times New Roman" w:cs="Times New Roman"/>
+          <w:sz w:val="24"/>
+          <w:szCs w:val="24"/>
+        </w:rPr>
+        <w:br/>
+      </w:r>
+      <w:proofErr w:type="gramStart"/>
+      <w:r>
+        <w:rPr>
+          <w:rFonts w:ascii="Times New Roman" w:eastAsia="Times New Roman" w:hAnsi="Times New Roman" w:cs="Times New Roman"/>
+          <w:sz w:val="24"/>
+          <w:szCs w:val="24"/>
+        </w:rPr>
+        <w:t>As</w:t>
+      </w:r>
+      <w:proofErr w:type="gramEnd"/>
+      <w:r>
+        <w:rPr>
+          <w:rFonts w:ascii="Times New Roman" w:eastAsia="Times New Roman" w:hAnsi="Times New Roman" w:cs="Times New Roman"/>
+          <w:sz w:val="24"/>
+          <w:szCs w:val="24"/>
+        </w:rPr>
+        <w:t xml:space="preserve"> mentioned above, we can improve on this by making use of the </w:t>
+      </w:r>
+      <w:r>
+        <w:rPr>
+          <w:rFonts w:ascii="Courier New" w:eastAsia="Times New Roman" w:hAnsi="Courier New" w:cs="Courier New"/>
+          <w:sz w:val="20"/>
+          <w:szCs w:val="20"/>
+        </w:rPr>
+        <w:t>pattern</w:t>
+      </w:r>
+      <w:r>
+        <w:rPr>
+          <w:rFonts w:ascii="Times New Roman" w:eastAsia="Times New Roman" w:hAnsi="Times New Roman" w:cs="Times New Roman"/>
+          <w:sz w:val="24"/>
+          <w:szCs w:val="24"/>
+        </w:rPr>
+        <w:t xml:space="preserve"> attribute which accepts a JavaScript regular expression. So the code above becomes:</w:t>
+      </w:r>
+    </w:p>
+    <w:p>
+      <w:r>
+        <w:rPr>
+          <w:rFonts w:ascii="Courier New" w:eastAsia="Times New Roman" w:hAnsi="Courier New" w:cs="Courier New"/>
+          <w:sz w:val="20"/>
+          <w:szCs w:val="20"/>
+        </w:rPr>
+        <w:t>Website: &lt;input type="</w:t>
+      </w:r>
+      <w:proofErr w:type="spellStart"/>
+      <w:r>
+        <w:rPr>
+          <w:rFonts w:ascii="Courier New" w:eastAsia="Times New Roman" w:hAnsi="Courier New" w:cs="Courier New"/>
+          <w:sz w:val="20"/>
+          <w:szCs w:val="20"/>
+        </w:rPr>
+        <w:t>url</w:t>
+      </w:r>
+      <w:proofErr w:type="spellEnd"/>
+      <w:r>
+        <w:rPr>
+          <w:rFonts w:ascii="Courier New" w:eastAsia="Times New Roman" w:hAnsi="Courier New" w:cs="Courier New"/>
+          <w:sz w:val="20"/>
+          <w:szCs w:val="20"/>
+        </w:rPr>
+        <w:t>" name="website" required pattern="https</w:t>
+      </w:r>
+      <w:proofErr w:type="gramStart"/>
+      <w:r>
+        <w:rPr>
+          <w:rFonts w:ascii="Courier New" w:eastAsia="Times New Roman" w:hAnsi="Courier New" w:cs="Courier New"/>
+          <w:sz w:val="20"/>
+          <w:szCs w:val="20"/>
+        </w:rPr>
+        <w:t>?:</w:t>
+      </w:r>
+      <w:proofErr w:type="gramEnd"/>
+      <w:r>
+        <w:rPr>
+          <w:rFonts w:ascii="Courier New" w:eastAsia="Times New Roman" w:hAnsi="Courier New" w:cs="Courier New"/>
+          <w:sz w:val="20"/>
+          <w:szCs w:val="20"/>
+        </w:rPr>
+        <w:t>//.+"&gt;</w:t>
+      </w:r>
+    </w:p>
+    <w:p/>
+    <w:p>
+      <w:r>
         <w:t>Syntax Helper</w:t>
       </w:r>
     </w:p>
@@ -366,11 +488,26 @@
       </w:r>
     </w:p>
     <w:p/>
-    <w:p/>
-    <w:p/>
-    <w:p>
-      <w:r>
-        <w:t>http://www.youtube.com/watch?v=Qg8NERylAjE</w:t>
+    <w:p>
+      <w:bookmarkStart w:id="0" w:name="OLE_LINK3"/>
+      <w:bookmarkStart w:id="1" w:name="OLE_LINK4"/>
+      <w:r>
+        <w:t>http://www.youtube.com/</w:t>
+      </w:r>
+      <w:bookmarkEnd w:id="0"/>
+      <w:bookmarkEnd w:id="1"/>
+      <w:r>
+        <w:t>watch?</w:t>
+      </w:r>
+      <w:bookmarkStart w:id="2" w:name="OLE_LINK1"/>
+      <w:bookmarkStart w:id="3" w:name="OLE_LINK2"/>
+      <w:r>
+        <w:t>v</w:t>
+      </w:r>
+      <w:bookmarkEnd w:id="2"/>
+      <w:bookmarkEnd w:id="3"/>
+      <w:r>
+        <w:t>=Qg8NERylAjE</w:t>
       </w:r>
     </w:p>
     <w:p/>
@@ -392,7 +529,17 @@
       </w:r>
       <w:proofErr w:type="spellEnd"/>
       <w:r>
-        <w:t xml:space="preserve">="//www.youtube.com/embed/Qg8NERylAjE" </w:t>
+        <w:t>="//www.youtube.com/</w:t>
+      </w:r>
+      <w:bookmarkStart w:id="4" w:name="OLE_LINK5"/>
+      <w:bookmarkStart w:id="5" w:name="OLE_LINK6"/>
+      <w:r>
+        <w:t>embed/</w:t>
+      </w:r>
+      <w:bookmarkEnd w:id="4"/>
+      <w:bookmarkEnd w:id="5"/>
+      <w:r>
+        <w:t xml:space="preserve">Qg8NERylAjE" </w:t>
       </w:r>
       <w:proofErr w:type="spellStart"/>
       <w:r>
@@ -419,7 +566,41 @@
         <w:t>&gt;</w:t>
       </w:r>
     </w:p>
-    <w:p/>
+    <w:p>
+      <w:pPr>
+        <w:rPr>
+          <w:color w:val="FF0000"/>
+        </w:rPr>
+      </w:pPr>
+      <w:r>
+        <w:rPr>
+          <w:color w:val="FF0000"/>
+        </w:rPr>
+        <w:t xml:space="preserve">How can </w:t>
+      </w:r>
+      <w:proofErr w:type="spellStart"/>
+      <w:r>
+        <w:rPr>
+          <w:color w:val="FF0000"/>
+        </w:rPr>
+        <w:t>i</w:t>
+      </w:r>
+      <w:proofErr w:type="spellEnd"/>
+      <w:r>
+        <w:rPr>
+          <w:color w:val="FF0000"/>
+        </w:rPr>
+        <w:t xml:space="preserve"> remove the part “http://” from a string?</w:t>
+      </w:r>
+      <w:r>
+        <w:rPr>
+          <w:color w:val="FF0000"/>
+        </w:rPr>
+        <w:t xml:space="preserve"> For vimeo</w:t>
+      </w:r>
+      <w:bookmarkStart w:id="6" w:name="_GoBack"/>
+      <w:bookmarkEnd w:id="6"/>
+    </w:p>
     <w:p>
       <w:r>
         <w:t>EMAIL</w:t>
@@ -531,6 +712,7 @@
     <w:p/>
     <w:p>
       <w:r>
+        <w:lastRenderedPageBreak/>
         <w:t xml:space="preserve">Owner/ unit/ Index for the property with </w:t>
       </w:r>
       <w:proofErr w:type="spellStart"/>
@@ -558,7 +740,6 @@
     </w:p>
     <w:p>
       <w:r>
-        <w:lastRenderedPageBreak/>
         <w:t>&lt;</w:t>
       </w:r>
       <w:proofErr w:type="spellStart"/>
@@ -614,7 +795,7 @@
       </w:r>
     </w:p>
     <w:p>
-      <w:hyperlink r:id="rId4" w:history="1">
+      <w:hyperlink r:id="rId5" w:history="1">
         <w:r>
           <w:rPr>
             <w:rStyle w:val="Hyperlink"/>
@@ -624,7 +805,7 @@
       </w:hyperlink>
     </w:p>
     <w:p>
-      <w:hyperlink r:id="rId5" w:history="1">
+      <w:hyperlink r:id="rId6" w:history="1">
         <w:r>
           <w:rPr>
             <w:rStyle w:val="Hyperlink"/>
@@ -635,7 +816,7 @@
     </w:p>
     <w:p/>
     <w:p>
-      <w:hyperlink r:id="rId6" w:history="1">
+      <w:hyperlink r:id="rId7" w:history="1">
         <w:r>
           <w:rPr>
             <w:rStyle w:val="Hyperlink"/>
@@ -645,7 +826,7 @@
       </w:hyperlink>
     </w:p>
     <w:p>
-      <w:hyperlink r:id="rId7" w:history="1">
+      <w:hyperlink r:id="rId8" w:history="1">
         <w:r>
           <w:rPr>
             <w:rStyle w:val="Hyperlink"/>
@@ -693,7 +874,7 @@
 </file>
 
 <file path=word/styles.xml><?xml version="1.0" encoding="utf-8"?>
-<w:styles xmlns:r="http://schemas.openxmlformats.org/officeDocument/2006/relationships" xmlns:w="http://schemas.openxmlformats.org/wordprocessingml/2006/main">
+<w:styles xmlns:mc="http://schemas.openxmlformats.org/markup-compatibility/2006" xmlns:r="http://schemas.openxmlformats.org/officeDocument/2006/relationships" xmlns:w="http://schemas.openxmlformats.org/wordprocessingml/2006/main" xmlns:w14="http://schemas.microsoft.com/office/word/2010/wordml" mc:Ignorable="w14">
   <w:docDefaults>
     <w:rPrDefault>
       <w:rPr>
@@ -864,7 +1045,6 @@
     <w:uiPriority w:val="99"/>
     <w:semiHidden/>
     <w:unhideWhenUsed/>
-    <w:qFormat/>
     <w:tblPr>
       <w:tblInd w:w="0" w:type="dxa"/>
       <w:tblCellMar>
@@ -891,6 +1071,238 @@
       <w:color w:val="0000FF" w:themeColor="hyperlink"/>
       <w:u w:val="single"/>
     </w:rPr>
+  </w:style>
+  <w:style w:type="paragraph" w:styleId="NormalWeb">
+    <w:name w:val="Normal (Web)"/>
+    <w:basedOn w:val="Normal"/>
+    <w:uiPriority w:val="99"/>
+    <w:semiHidden/>
+    <w:unhideWhenUsed/>
+    <w:rsid w:val="00270AD0"/>
+    <w:pPr>
+      <w:spacing w:before="100" w:beforeAutospacing="1" w:after="100" w:afterAutospacing="1" w:line="240" w:lineRule="auto"/>
+    </w:pPr>
+    <w:rPr>
+      <w:rFonts w:ascii="Times New Roman" w:eastAsia="Times New Roman" w:hAnsi="Times New Roman" w:cs="Times New Roman"/>
+      <w:sz w:val="24"/>
+      <w:szCs w:val="24"/>
+    </w:rPr>
+  </w:style>
+  <w:style w:type="character" w:styleId="HTMLTypewriter">
+    <w:name w:val="HTML Typewriter"/>
+    <w:basedOn w:val="DefaultParagraphFont"/>
+    <w:uiPriority w:val="99"/>
+    <w:semiHidden/>
+    <w:unhideWhenUsed/>
+    <w:rsid w:val="00270AD0"/>
+    <w:rPr>
+      <w:rFonts w:ascii="Courier New" w:eastAsia="Times New Roman" w:hAnsi="Courier New" w:cs="Courier New"/>
+      <w:sz w:val="20"/>
+      <w:szCs w:val="20"/>
+    </w:rPr>
+  </w:style>
+  <w:style w:type="character" w:styleId="HTMLCode">
+    <w:name w:val="HTML Code"/>
+    <w:basedOn w:val="DefaultParagraphFont"/>
+    <w:uiPriority w:val="99"/>
+    <w:semiHidden/>
+    <w:unhideWhenUsed/>
+    <w:rsid w:val="00270AD0"/>
+    <w:rPr>
+      <w:rFonts w:ascii="Courier New" w:eastAsia="Times New Roman" w:hAnsi="Courier New" w:cs="Courier New"/>
+      <w:sz w:val="20"/>
+      <w:szCs w:val="20"/>
+    </w:rPr>
+  </w:style>
+</w:styles>
+</file>
+
+<file path=word/stylesWithEffects.xml><?xml version="1.0" encoding="utf-8"?>
+<w:styles xmlns:wpc="http://schemas.microsoft.com/office/word/2010/wordprocessingCanvas" xmlns:mc="http://schemas.openxmlformats.org/markup-compatibility/2006" xmlns:o="urn:schemas-microsoft-com:office:office" xmlns:r="http://schemas.openxmlformats.org/officeDocument/2006/relationships" xmlns:m="http://schemas.openxmlformats.org/officeDocument/2006/math" xmlns:v="urn:schemas-microsoft-com:vml" xmlns:wp14="http://schemas.microsoft.com/office/word/2010/wordprocessingDrawing" xmlns:wp="http://schemas.openxmlformats.org/drawingml/2006/wordprocessingDrawing" xmlns:w10="urn:schemas-microsoft-com:office:word" xmlns:w="http://schemas.openxmlformats.org/wordprocessingml/2006/main" xmlns:w14="http://schemas.microsoft.com/office/word/2010/wordml" xmlns:wpg="http://schemas.microsoft.com/office/word/2010/wordprocessingGroup" xmlns:wpi="http://schemas.microsoft.com/office/word/2010/wordprocessingInk" xmlns:wne="http://schemas.microsoft.com/office/word/2006/wordml" xmlns:wps="http://schemas.microsoft.com/office/word/2010/wordprocessingShape" mc:Ignorable="w14 wp14">
+  <w:docDefaults>
+    <w:rPrDefault>
+      <w:rPr>
+        <w:rFonts w:asciiTheme="minorHAnsi" w:eastAsiaTheme="minorEastAsia" w:hAnsiTheme="minorHAnsi" w:cstheme="minorBidi"/>
+        <w:sz w:val="22"/>
+        <w:szCs w:val="22"/>
+        <w:lang w:val="en-US" w:eastAsia="en-US" w:bidi="ar-SA"/>
+      </w:rPr>
+    </w:rPrDefault>
+    <w:pPrDefault>
+      <w:pPr>
+        <w:spacing w:after="200" w:line="276" w:lineRule="auto"/>
+      </w:pPr>
+    </w:pPrDefault>
+  </w:docDefaults>
+  <w:latentStyles w:defLockedState="0" w:defUIPriority="99" w:defSemiHidden="1" w:defUnhideWhenUsed="1" w:defQFormat="0" w:count="267">
+    <w:lsdException w:name="Normal" w:semiHidden="0" w:uiPriority="0" w:unhideWhenUsed="0" w:qFormat="1"/>
+    <w:lsdException w:name="heading 1" w:semiHidden="0" w:uiPriority="9" w:unhideWhenUsed="0" w:qFormat="1"/>
+    <w:lsdException w:name="heading 2" w:uiPriority="9" w:qFormat="1"/>
+    <w:lsdException w:name="heading 3" w:uiPriority="9" w:qFormat="1"/>
+    <w:lsdException w:name="heading 4" w:uiPriority="9" w:qFormat="1"/>
+    <w:lsdException w:name="heading 5" w:uiPriority="9" w:qFormat="1"/>
+    <w:lsdException w:name="heading 6" w:uiPriority="9" w:qFormat="1"/>
+    <w:lsdException w:name="heading 7" w:uiPriority="9" w:qFormat="1"/>
+    <w:lsdException w:name="heading 8" w:uiPriority="9" w:qFormat="1"/>
+    <w:lsdException w:name="heading 9" w:uiPriority="9" w:qFormat="1"/>
+    <w:lsdException w:name="toc 1" w:uiPriority="39"/>
+    <w:lsdException w:name="toc 2" w:uiPriority="39"/>
+    <w:lsdException w:name="toc 3" w:uiPriority="39"/>
+    <w:lsdException w:name="toc 4" w:uiPriority="39"/>
+    <w:lsdException w:name="toc 5" w:uiPriority="39"/>
+    <w:lsdException w:name="toc 6" w:uiPriority="39"/>
+    <w:lsdException w:name="toc 7" w:uiPriority="39"/>
+    <w:lsdException w:name="toc 8" w:uiPriority="39"/>
+    <w:lsdException w:name="toc 9" w:uiPriority="39"/>
+    <w:lsdException w:name="caption" w:uiPriority="35" w:qFormat="1"/>
+    <w:lsdException w:name="Title" w:semiHidden="0" w:uiPriority="10" w:unhideWhenUsed="0" w:qFormat="1"/>
+    <w:lsdException w:name="Default Paragraph Font" w:uiPriority="1"/>
+    <w:lsdException w:name="Subtitle" w:semiHidden="0" w:uiPriority="11" w:unhideWhenUsed="0" w:qFormat="1"/>
+    <w:lsdException w:name="Strong" w:semiHidden="0" w:uiPriority="22" w:unhideWhenUsed="0" w:qFormat="1"/>
+    <w:lsdException w:name="Emphasis" w:semiHidden="0" w:uiPriority="20" w:unhideWhenUsed="0" w:qFormat="1"/>
+    <w:lsdException w:name="Table Grid" w:semiHidden="0" w:uiPriority="59" w:unhideWhenUsed="0"/>
+    <w:lsdException w:name="Placeholder Text" w:unhideWhenUsed="0"/>
+    <w:lsdException w:name="No Spacing" w:semiHidden="0" w:uiPriority="1" w:unhideWhenUsed="0" w:qFormat="1"/>
+    <w:lsdException w:name="Light Shading" w:semiHidden="0" w:uiPriority="60" w:unhideWhenUsed="0"/>
+    <w:lsdException w:name="Light List" w:semiHidden="0" w:uiPriority="61" w:unhideWhenUsed="0"/>
+    <w:lsdException w:name="Light Grid" w:semiHidden="0" w:uiPriority="62" w:unhideWhenUsed="0"/>
+    <w:lsdException w:name="Medium Shading 1" w:semiHidden="0" w:uiPriority="63" w:unhideWhenUsed="0"/>
+    <w:lsdException w:name="Medium Shading 2" w:semiHidden="0" w:uiPriority="64" w:unhideWhenUsed="0"/>
+    <w:lsdException w:name="Medium List 1" w:semiHidden="0" w:uiPriority="65" w:unhideWhenUsed="0"/>
+    <w:lsdException w:name="Medium List 2" w:semiHidden="0" w:uiPriority="66" w:unhideWhenUsed="0"/>
+    <w:lsdException w:name="Medium Grid 1" w:semiHidden="0" w:uiPriority="67" w:unhideWhenUsed="0"/>
+    <w:lsdException w:name="Medium Grid 2" w:semiHidden="0" w:uiPriority="68" w:unhideWhenUsed="0"/>
+    <w:lsdException w:name="Medium Grid 3" w:semiHidden="0" w:uiPriority="69" w:unhideWhenUsed="0"/>
+    <w:lsdException w:name="Dark List" w:semiHidden="0" w:uiPriority="70" w:unhideWhenUsed="0"/>
+    <w:lsdException w:name="Colorful Shading" w:semiHidden="0" w:uiPriority="71" w:unhideWhenUsed="0"/>
+    <w:lsdException w:name="Colorful List" w:semiHidden="0" w:uiPriority="72" w:unhideWhenUsed="0"/>
+    <w:lsdException w:name="Colorful Grid" w:semiHidden="0" w:uiPriority="73" w:unhideWhenUsed="0"/>
+    <w:lsdException w:name="Light Shading Accent 1" w:semiHidden="0" w:uiPriority="60" w:unhideWhenUsed="0"/>
+    <w:lsdException w:name="Light List Accent 1" w:semiHidden="0" w:uiPriority="61" w:unhideWhenUsed="0"/>
+    <w:lsdException w:name="Light Grid Accent 1" w:semiHidden="0" w:uiPriority="62" w:unhideWhenUsed="0"/>
+    <w:lsdException w:name="Medium Shading 1 Accent 1" w:semiHidden="0" w:uiPriority="63" w:unhideWhenUsed="0"/>
+    <w:lsdException w:name="Medium Shading 2 Accent 1" w:semiHidden="0" w:uiPriority="64" w:unhideWhenUsed="0"/>
+    <w:lsdException w:name="Medium List 1 Accent 1" w:semiHidden="0" w:uiPriority="65" w:unhideWhenUsed="0"/>
+    <w:lsdException w:name="Revision" w:unhideWhenUsed="0"/>
+    <w:lsdException w:name="List Paragraph" w:semiHidden="0" w:uiPriority="34" w:unhideWhenUsed="0" w:qFormat="1"/>
+    <w:lsdException w:name="Quote" w:semiHidden="0" w:uiPriority="29" w:unhideWhenUsed="0" w:qFormat="1"/>
+    <w:lsdException w:name="Intense Quote" w:semiHidden="0" w:uiPriority="30" w:unhideWhenUsed="0" w:qFormat="1"/>
+    <w:lsdException w:name="Medium List 2 Accent 1" w:semiHidden="0" w:uiPriority="66" w:unhideWhenUsed="0"/>
+    <w:lsdException w:name="Medium Grid 1 Accent 1" w:semiHidden="0" w:uiPriority="67" w:unhideWhenUsed="0"/>
+    <w:lsdException w:name="Medium Grid 2 Accent 1" w:semiHidden="0" w:uiPriority="68" w:unhideWhenUsed="0"/>
+    <w:lsdException w:name="Medium Grid 3 Accent 1" w:semiHidden="0" w:uiPriority="69" w:unhideWhenUsed="0"/>
+    <w:lsdException w:name="Dark List Accent 1" w:semiHidden="0" w:uiPriority="70" w:unhideWhenUsed="0"/>
+    <w:lsdException w:name="Colorful Shading Accent 1" w:semiHidden="0" w:uiPriority="71" w:unhideWhenUsed="0"/>
+    <w:lsdException w:name="Colorful List Accent 1" w:semiHidden="0" w:uiPriority="72" w:unhideWhenUsed="0"/>
+    <w:lsdException w:name="Colorful Grid Accent 1" w:semiHidden="0" w:uiPriority="73" w:unhideWhenUsed="0"/>
+    <w:lsdException w:name="Light Shading Accent 2" w:semiHidden="0" w:uiPriority="60" w:unhideWhenUsed="0"/>
+    <w:lsdException w:name="Light List Accent 2" w:semiHidden="0" w:uiPriority="61" w:unhideWhenUsed="0"/>
+    <w:lsdException w:name="Light Grid Accent 2" w:semiHidden="0" w:uiPriority="62" w:unhideWhenUsed="0"/>
+    <w:lsdException w:name="Medium Shading 1 Accent 2" w:semiHidden="0" w:uiPriority="63" w:unhideWhenUsed="0"/>
+    <w:lsdException w:name="Medium Shading 2 Accent 2" w:semiHidden="0" w:uiPriority="64" w:unhideWhenUsed="0"/>
+    <w:lsdException w:name="Medium List 1 Accent 2" w:semiHidden="0" w:uiPriority="65" w:unhideWhenUsed="0"/>
+    <w:lsdException w:name="Medium List 2 Accent 2" w:semiHidden="0" w:uiPriority="66" w:unhideWhenUsed="0"/>
+    <w:lsdException w:name="Medium Grid 1 Accent 2" w:semiHidden="0" w:uiPriority="67" w:unhideWhenUsed="0"/>
+    <w:lsdException w:name="Medium Grid 2 Accent 2" w:semiHidden="0" w:uiPriority="68" w:unhideWhenUsed="0"/>
+    <w:lsdException w:name="Medium Grid 3 Accent 2" w:semiHidden="0" w:uiPriority="69" w:unhideWhenUsed="0"/>
+    <w:lsdException w:name="Dark List Accent 2" w:semiHidden="0" w:uiPriority="70" w:unhideWhenUsed="0"/>
+    <w:lsdException w:name="Colorful Shading Accent 2" w:semiHidden="0" w:uiPriority="71" w:unhideWhenUsed="0"/>
+    <w:lsdException w:name="Colorful List Accent 2" w:semiHidden="0" w:uiPriority="72" w:unhideWhenUsed="0"/>
+    <w:lsdException w:name="Colorful Grid Accent 2" w:semiHidden="0" w:uiPriority="73" w:unhideWhenUsed="0"/>
+    <w:lsdException w:name="Light Shading Accent 3" w:semiHidden="0" w:uiPriority="60" w:unhideWhenUsed="0"/>
+    <w:lsdException w:name="Light List Accent 3" w:semiHidden="0" w:uiPriority="61" w:unhideWhenUsed="0"/>
+    <w:lsdException w:name="Light Grid Accent 3" w:semiHidden="0" w:uiPriority="62" w:unhideWhenUsed="0"/>
+    <w:lsdException w:name="Medium Shading 1 Accent 3" w:semiHidden="0" w:uiPriority="63" w:unhideWhenUsed="0"/>
+    <w:lsdException w:name="Medium Shading 2 Accent 3" w:semiHidden="0" w:uiPriority="64" w:unhideWhenUsed="0"/>
+    <w:lsdException w:name="Medium List 1 Accent 3" w:semiHidden="0" w:uiPriority="65" w:unhideWhenUsed="0"/>
+    <w:lsdException w:name="Medium List 2 Accent 3" w:semiHidden="0" w:uiPriority="66" w:unhideWhenUsed="0"/>
+    <w:lsdException w:name="Medium Grid 1 Accent 3" w:semiHidden="0" w:uiPriority="67" w:unhideWhenUsed="0"/>
+    <w:lsdException w:name="Medium Grid 2 Accent 3" w:semiHidden="0" w:uiPriority="68" w:unhideWhenUsed="0"/>
+    <w:lsdException w:name="Medium Grid 3 Accent 3" w:semiHidden="0" w:uiPriority="69" w:unhideWhenUsed="0"/>
+    <w:lsdException w:name="Dark List Accent 3" w:semiHidden="0" w:uiPriority="70" w:unhideWhenUsed="0"/>
+    <w:lsdException w:name="Colorful Shading Accent 3" w:semiHidden="0" w:uiPriority="71" w:unhideWhenUsed="0"/>
+    <w:lsdException w:name="Colorful List Accent 3" w:semiHidden="0" w:uiPriority="72" w:unhideWhenUsed="0"/>
+    <w:lsdException w:name="Colorful Grid Accent 3" w:semiHidden="0" w:uiPriority="73" w:unhideWhenUsed="0"/>
+    <w:lsdException w:name="Light Shading Accent 4" w:semiHidden="0" w:uiPriority="60" w:unhideWhenUsed="0"/>
+    <w:lsdException w:name="Light List Accent 4" w:semiHidden="0" w:uiPriority="61" w:unhideWhenUsed="0"/>
+    <w:lsdException w:name="Light Grid Accent 4" w:semiHidden="0" w:uiPriority="62" w:unhideWhenUsed="0"/>
+    <w:lsdException w:name="Medium Shading 1 Accent 4" w:semiHidden="0" w:uiPriority="63" w:unhideWhenUsed="0"/>
+    <w:lsdException w:name="Medium Shading 2 Accent 4" w:semiHidden="0" w:uiPriority="64" w:unhideWhenUsed="0"/>
+    <w:lsdException w:name="Medium List 1 Accent 4" w:semiHidden="0" w:uiPriority="65" w:unhideWhenUsed="0"/>
+    <w:lsdException w:name="Medium List 2 Accent 4" w:semiHidden="0" w:uiPriority="66" w:unhideWhenUsed="0"/>
+    <w:lsdException w:name="Medium Grid 1 Accent 4" w:semiHidden="0" w:uiPriority="67" w:unhideWhenUsed="0"/>
+    <w:lsdException w:name="Medium Grid 2 Accent 4" w:semiHidden="0" w:uiPriority="68" w:unhideWhenUsed="0"/>
+    <w:lsdException w:name="Medium Grid 3 Accent 4" w:semiHidden="0" w:uiPriority="69" w:unhideWhenUsed="0"/>
+    <w:lsdException w:name="Dark List Accent 4" w:semiHidden="0" w:uiPriority="70" w:unhideWhenUsed="0"/>
+    <w:lsdException w:name="Colorful Shading Accent 4" w:semiHidden="0" w:uiPriority="71" w:unhideWhenUsed="0"/>
+    <w:lsdException w:name="Colorful List Accent 4" w:semiHidden="0" w:uiPriority="72" w:unhideWhenUsed="0"/>
+    <w:lsdException w:name="Colorful Grid Accent 4" w:semiHidden="0" w:uiPriority="73" w:unhideWhenUsed="0"/>
+    <w:lsdException w:name="Light Shading Accent 5" w:semiHidden="0" w:uiPriority="60" w:unhideWhenUsed="0"/>
+    <w:lsdException w:name="Light List Accent 5" w:semiHidden="0" w:uiPriority="61" w:unhideWhenUsed="0"/>
+    <w:lsdException w:name="Light Grid Accent 5" w:semiHidden="0" w:uiPriority="62" w:unhideWhenUsed="0"/>
+    <w:lsdException w:name="Medium Shading 1 Accent 5" w:semiHidden="0" w:uiPriority="63" w:unhideWhenUsed="0"/>
+    <w:lsdException w:name="Medium Shading 2 Accent 5" w:semiHidden="0" w:uiPriority="64" w:unhideWhenUsed="0"/>
+    <w:lsdException w:name="Medium List 1 Accent 5" w:semiHidden="0" w:uiPriority="65" w:unhideWhenUsed="0"/>
+    <w:lsdException w:name="Medium List 2 Accent 5" w:semiHidden="0" w:uiPriority="66" w:unhideWhenUsed="0"/>
+    <w:lsdException w:name="Medium Grid 1 Accent 5" w:semiHidden="0" w:uiPriority="67" w:unhideWhenUsed="0"/>
+    <w:lsdException w:name="Medium Grid 2 Accent 5" w:semiHidden="0" w:uiPriority="68" w:unhideWhenUsed="0"/>
+    <w:lsdException w:name="Medium Grid 3 Accent 5" w:semiHidden="0" w:uiPriority="69" w:unhideWhenUsed="0"/>
+    <w:lsdException w:name="Dark List Accent 5" w:semiHidden="0" w:uiPriority="70" w:unhideWhenUsed="0"/>
+    <w:lsdException w:name="Colorful Shading Accent 5" w:semiHidden="0" w:uiPriority="71" w:unhideWhenUsed="0"/>
+    <w:lsdException w:name="Colorful List Accent 5" w:semiHidden="0" w:uiPriority="72" w:unhideWhenUsed="0"/>
+    <w:lsdException w:name="Colorful Grid Accent 5" w:semiHidden="0" w:uiPriority="73" w:unhideWhenUsed="0"/>
+    <w:lsdException w:name="Light Shading Accent 6" w:semiHidden="0" w:uiPriority="60" w:unhideWhenUsed="0"/>
+    <w:lsdException w:name="Light List Accent 6" w:semiHidden="0" w:uiPriority="61" w:unhideWhenUsed="0"/>
+    <w:lsdException w:name="Light Grid Accent 6" w:semiHidden="0" w:uiPriority="62" w:unhideWhenUsed="0"/>
+    <w:lsdException w:name="Medium Shading 1 Accent 6" w:semiHidden="0" w:uiPriority="63" w:unhideWhenUsed="0"/>
+    <w:lsdException w:name="Medium Shading 2 Accent 6" w:semiHidden="0" w:uiPriority="64" w:unhideWhenUsed="0"/>
+    <w:lsdException w:name="Medium List 1 Accent 6" w:semiHidden="0" w:uiPriority="65" w:unhideWhenUsed="0"/>
+    <w:lsdException w:name="Medium List 2 Accent 6" w:semiHidden="0" w:uiPriority="66" w:unhideWhenUsed="0"/>
+    <w:lsdException w:name="Medium Grid 1 Accent 6" w:semiHidden="0" w:uiPriority="67" w:unhideWhenUsed="0"/>
+    <w:lsdException w:name="Medium Grid 2 Accent 6" w:semiHidden="0" w:uiPriority="68" w:unhideWhenUsed="0"/>
+    <w:lsdException w:name="Medium Grid 3 Accent 6" w:semiHidden="0" w:uiPriority="69" w:unhideWhenUsed="0"/>
+    <w:lsdException w:name="Dark List Accent 6" w:semiHidden="0" w:uiPriority="70" w:unhideWhenUsed="0"/>
+    <w:lsdException w:name="Colorful Shading Accent 6" w:semiHidden="0" w:uiPriority="71" w:unhideWhenUsed="0"/>
+    <w:lsdException w:name="Colorful List Accent 6" w:semiHidden="0" w:uiPriority="72" w:unhideWhenUsed="0"/>
+    <w:lsdException w:name="Colorful Grid Accent 6" w:semiHidden="0" w:uiPriority="73" w:unhideWhenUsed="0"/>
+    <w:lsdException w:name="Subtle Emphasis" w:semiHidden="0" w:uiPriority="19" w:unhideWhenUsed="0" w:qFormat="1"/>
+    <w:lsdException w:name="Intense Emphasis" w:semiHidden="0" w:uiPriority="21" w:unhideWhenUsed="0" w:qFormat="1"/>
+    <w:lsdException w:name="Subtle Reference" w:semiHidden="0" w:uiPriority="31" w:unhideWhenUsed="0" w:qFormat="1"/>
+    <w:lsdException w:name="Intense Reference" w:semiHidden="0" w:uiPriority="32" w:unhideWhenUsed="0" w:qFormat="1"/>
+    <w:lsdException w:name="Book Title" w:semiHidden="0" w:uiPriority="33" w:unhideWhenUsed="0" w:qFormat="1"/>
+    <w:lsdException w:name="Bibliography" w:uiPriority="37"/>
+    <w:lsdException w:name="TOC Heading" w:uiPriority="39" w:qFormat="1"/>
+  </w:latentStyles>
+  <w:style w:type="paragraph" w:default="1" w:styleId="Normal">
+    <w:name w:val="Normal"/>
+    <w:qFormat/>
+  </w:style>
+  <w:style w:type="character" w:default="1" w:styleId="DefaultParagraphFont">
+    <w:name w:val="Default Paragraph Font"/>
+    <w:uiPriority w:val="1"/>
+    <w:semiHidden/>
+    <w:unhideWhenUsed/>
+  </w:style>
+  <w:style w:type="table" w:default="1" w:styleId="TableNormal">
+    <w:name w:val="Normal Table"/>
+    <w:uiPriority w:val="99"/>
+    <w:semiHidden/>
+    <w:unhideWhenUsed/>
+    <w:tblPr>
+      <w:tblInd w:w="0" w:type="dxa"/>
+      <w:tblCellMar>
+        <w:top w:w="0" w:type="dxa"/>
+        <w:left w:w="108" w:type="dxa"/>
+        <w:bottom w:w="0" w:type="dxa"/>
+        <w:right w:w="108" w:type="dxa"/>
+      </w:tblCellMar>
+    </w:tblPr>
+  </w:style>
+  <w:style w:type="numbering" w:default="1" w:styleId="NoList">
+    <w:name w:val="No List"/>
+    <w:uiPriority w:val="99"/>
+    <w:semiHidden/>
+    <w:unhideWhenUsed/>
   </w:style>
 </w:styles>
 </file>

</xml_diff>

<commit_message>
Unit Preview Primary Photo
</commit_message>
<xml_diff>
--- a/RentalMobile/RentalMobile/Documentation/What I 'm doing.docx
+++ b/RentalMobile/RentalMobile/Documentation/What I 'm doing.docx
@@ -1,51 +1,67 @@
 
 <file path=word/document.xml><?xml version="1.0" encoding="utf-8"?>
-<w:document xmlns:wpc="http://schemas.microsoft.com/office/word/2010/wordprocessingCanvas" xmlns:mc="http://schemas.openxmlformats.org/markup-compatibility/2006" xmlns:o="urn:schemas-microsoft-com:office:office" xmlns:r="http://schemas.openxmlformats.org/officeDocument/2006/relationships" xmlns:m="http://schemas.openxmlformats.org/officeDocument/2006/math" xmlns:v="urn:schemas-microsoft-com:vml" xmlns:wp14="http://schemas.microsoft.com/office/word/2010/wordprocessingDrawing" xmlns:wp="http://schemas.openxmlformats.org/drawingml/2006/wordprocessingDrawing" xmlns:w10="urn:schemas-microsoft-com:office:word" xmlns:w="http://schemas.openxmlformats.org/wordprocessingml/2006/main" xmlns:w14="http://schemas.microsoft.com/office/word/2010/wordml" xmlns:wpg="http://schemas.microsoft.com/office/word/2010/wordprocessingGroup" xmlns:wpi="http://schemas.microsoft.com/office/word/2010/wordprocessingInk" xmlns:wne="http://schemas.microsoft.com/office/word/2006/wordml" xmlns:wps="http://schemas.microsoft.com/office/word/2010/wordprocessingShape" mc:Ignorable="w14 wp14">
+<w:document xmlns:ve="http://schemas.openxmlformats.org/markup-compatibility/2006" xmlns:o="urn:schemas-microsoft-com:office:office" xmlns:r="http://schemas.openxmlformats.org/officeDocument/2006/relationships" xmlns:m="http://schemas.openxmlformats.org/officeDocument/2006/math" xmlns:v="urn:schemas-microsoft-com:vml" xmlns:wp="http://schemas.openxmlformats.org/drawingml/2006/wordprocessingDrawing" xmlns:w10="urn:schemas-microsoft-com:office:word" xmlns:w="http://schemas.openxmlformats.org/wordprocessingml/2006/main" xmlns:wne="http://schemas.microsoft.com/office/word/2006/wordml">
   <w:body>
     <w:p>
       <w:r>
+        <w:t>Agent/Owner Link</w:t>
+      </w:r>
+    </w:p>
+    <w:p>
+      <w:r>
+        <w:t>Primary Image</w:t>
+      </w:r>
+    </w:p>
+    <w:p>
+      <w:r>
+        <w:t>Poster section</w:t>
+      </w:r>
+    </w:p>
+    <w:p>
+      <w:r>
+        <w:t>Facebook Linq Sharing ( image)</w:t>
+      </w:r>
+    </w:p>
+    <w:p>
+      <w:r>
+        <w:t>Send to friend email</w:t>
+      </w:r>
+    </w:p>
+    <w:p>
+      <w:r>
+        <w:t>Keep JQueryNotify or not</w:t>
+      </w:r>
+    </w:p>
+    <w:p/>
+    <w:p>
+      <w:r>
+        <w:t>Sperate Unit Control for each role</w:t>
+      </w:r>
+    </w:p>
+    <w:p>
+      <w:r>
+        <w:t>Think about save, favorite menu</w:t>
+      </w:r>
+    </w:p>
+    <w:p/>
+    <w:p>
+      <w:r>
         <w:t>Stat from</w:t>
       </w:r>
     </w:p>
     <w:p>
-      <w:proofErr w:type="gramStart"/>
-      <w:r>
-        <w:t>property</w:t>
-      </w:r>
-      <w:proofErr w:type="gramEnd"/>
-      <w:r>
-        <w:t xml:space="preserve"> script</w:t>
-      </w:r>
-    </w:p>
-    <w:p>
-      <w:proofErr w:type="gramStart"/>
-      <w:r>
-        <w:t>start</w:t>
-      </w:r>
-      <w:proofErr w:type="gramEnd"/>
-      <w:r>
-        <w:t xml:space="preserve"> with preview 26. </w:t>
-      </w:r>
-      <w:proofErr w:type="gramStart"/>
-      <w:r>
-        <w:t>it</w:t>
-      </w:r>
-      <w:proofErr w:type="gramEnd"/>
-      <w:r>
-        <w:t xml:space="preserve"> should have all the right data</w:t>
-      </w:r>
-    </w:p>
-    <w:p>
-      <w:r>
-        <w:t xml:space="preserve">Handle the type of property with </w:t>
-      </w:r>
-      <w:proofErr w:type="gramStart"/>
-      <w:r>
-        <w:t>creation ,</w:t>
-      </w:r>
-      <w:proofErr w:type="gramEnd"/>
-      <w:r>
-        <w:t xml:space="preserve"> unit index, preview..</w:t>
+      <w:r>
+        <w:t>property script</w:t>
+      </w:r>
+    </w:p>
+    <w:p>
+      <w:r>
+        <w:t>start with preview 26. it should have all the right data</w:t>
+      </w:r>
+    </w:p>
+    <w:p>
+      <w:r>
+        <w:t>Handle the type of property with creation , unit index, preview..</w:t>
       </w:r>
     </w:p>
     <w:p>
@@ -54,8 +70,6 @@
       </w:r>
     </w:p>
     <w:p/>
-    <w:p/>
-    <w:p/>
     <w:p>
       <w:r>
         <w:t>Video Link in Creation, Editing Preview</w:t>
@@ -78,15 +92,7 @@
     </w:p>
     <w:p>
       <w:r>
-        <w:t xml:space="preserve">Email </w:t>
-      </w:r>
-      <w:proofErr w:type="gramStart"/>
-      <w:r>
-        <w:t>When</w:t>
-      </w:r>
-      <w:proofErr w:type="gramEnd"/>
-      <w:r>
-        <w:t xml:space="preserve"> registering</w:t>
+        <w:t>Email When registering</w:t>
       </w:r>
     </w:p>
     <w:p>
@@ -101,59 +107,23 @@
     </w:p>
     <w:p>
       <w:r>
-        <w:t xml:space="preserve">Completing of Social link for </w:t>
-      </w:r>
-      <w:proofErr w:type="spellStart"/>
-      <w:r>
-        <w:t>facebook</w:t>
-      </w:r>
-      <w:proofErr w:type="spellEnd"/>
-    </w:p>
-    <w:p>
-      <w:r>
-        <w:t xml:space="preserve">Completing the editing of </w:t>
-      </w:r>
-      <w:proofErr w:type="spellStart"/>
-      <w:r>
-        <w:t>Json</w:t>
-      </w:r>
-      <w:proofErr w:type="spellEnd"/>
-      <w:r>
-        <w:t xml:space="preserve"> for the preview</w:t>
-      </w:r>
-    </w:p>
-    <w:p>
-      <w:r>
-        <w:t xml:space="preserve">Make Owner and each role have its own create unit, </w:t>
-      </w:r>
-      <w:proofErr w:type="gramStart"/>
-      <w:r>
-        <w:t>edit ,</w:t>
-      </w:r>
-      <w:proofErr w:type="gramEnd"/>
-      <w:r>
-        <w:t xml:space="preserve"> preview</w:t>
-      </w:r>
-    </w:p>
-    <w:p>
-      <w:r>
-        <w:t xml:space="preserve">Cleaning UP creating unit, </w:t>
-      </w:r>
-      <w:proofErr w:type="gramStart"/>
-      <w:r>
-        <w:t>Editing</w:t>
-      </w:r>
-      <w:proofErr w:type="gramEnd"/>
-      <w:r>
-        <w:t xml:space="preserve"> </w:t>
-      </w:r>
-      <w:proofErr w:type="spellStart"/>
-      <w:r>
-        <w:t>unti</w:t>
-      </w:r>
-      <w:proofErr w:type="spellEnd"/>
-      <w:r>
-        <w:t>, Preview Unit</w:t>
+        <w:t>Completing of Social link for facebook</w:t>
+      </w:r>
+    </w:p>
+    <w:p>
+      <w:r>
+        <w:t>Completing the editing of Json for the preview</w:t>
+      </w:r>
+    </w:p>
+    <w:p>
+      <w:r>
+        <w:lastRenderedPageBreak/>
+        <w:t>Make Owner and each role have its own create unit, edit , preview</w:t>
+      </w:r>
+    </w:p>
+    <w:p>
+      <w:r>
+        <w:t>Cleaning UP creating unit, Editing unti, Preview Unit</w:t>
       </w:r>
     </w:p>
     <w:p>
@@ -161,7 +131,6 @@
         <w:t>Complete if the poster is agent or owner link</w:t>
       </w:r>
     </w:p>
-    <w:p/>
     <w:p>
       <w:r>
         <w:t>Each role unique edit, view and delete property</w:t>
@@ -319,7 +288,6 @@
           <w:szCs w:val="19"/>
         </w:rPr>
       </w:pPr>
-      <w:proofErr w:type="spellStart"/>
       <w:r>
         <w:rPr>
           <w:rFonts w:ascii="Consolas" w:hAnsi="Consolas" w:cs="Consolas"/>
@@ -328,7 +296,6 @@
         </w:rPr>
         <w:t>GetVideoEmbeddedUrl</w:t>
       </w:r>
-      <w:proofErr w:type="spellEnd"/>
     </w:p>
     <w:p>
       <w:pPr>
@@ -400,85 +367,39 @@
         </w:rPr>
         <w:br/>
       </w:r>
-      <w:proofErr w:type="gramStart"/>
       <w:r>
         <w:rPr>
           <w:rFonts w:ascii="Times New Roman" w:eastAsia="Times New Roman" w:hAnsi="Times New Roman" w:cs="Times New Roman"/>
           <w:sz w:val="24"/>
           <w:szCs w:val="24"/>
         </w:rPr>
-        <w:t>As</w:t>
-      </w:r>
-      <w:proofErr w:type="gramEnd"/>
+        <w:t xml:space="preserve">As mentioned above, we can improve on this by making use of the </w:t>
+      </w:r>
+      <w:r>
+        <w:rPr>
+          <w:rFonts w:ascii="Courier New" w:eastAsia="Times New Roman" w:hAnsi="Courier New" w:cs="Courier New"/>
+          <w:sz w:val="20"/>
+          <w:szCs w:val="20"/>
+        </w:rPr>
+        <w:t>pattern</w:t>
+      </w:r>
       <w:r>
         <w:rPr>
           <w:rFonts w:ascii="Times New Roman" w:eastAsia="Times New Roman" w:hAnsi="Times New Roman" w:cs="Times New Roman"/>
           <w:sz w:val="24"/>
           <w:szCs w:val="24"/>
         </w:rPr>
-        <w:t xml:space="preserve"> mentioned above, we can improve on this by making use of the </w:t>
-      </w:r>
+        <w:t xml:space="preserve"> attribute which accepts a JavaScript regular expression. So the code above becomes:</w:t>
+      </w:r>
+    </w:p>
+    <w:p>
       <w:r>
         <w:rPr>
           <w:rFonts w:ascii="Courier New" w:eastAsia="Times New Roman" w:hAnsi="Courier New" w:cs="Courier New"/>
           <w:sz w:val="20"/>
           <w:szCs w:val="20"/>
         </w:rPr>
-        <w:t>pattern</w:t>
-      </w:r>
-      <w:r>
-        <w:rPr>
-          <w:rFonts w:ascii="Times New Roman" w:eastAsia="Times New Roman" w:hAnsi="Times New Roman" w:cs="Times New Roman"/>
-          <w:sz w:val="24"/>
-          <w:szCs w:val="24"/>
-        </w:rPr>
-        <w:t xml:space="preserve"> attribute which accepts a JavaScript regular expression. So the code above becomes:</w:t>
-      </w:r>
-    </w:p>
-    <w:p>
-      <w:r>
-        <w:rPr>
-          <w:rFonts w:ascii="Courier New" w:eastAsia="Times New Roman" w:hAnsi="Courier New" w:cs="Courier New"/>
-          <w:sz w:val="20"/>
-          <w:szCs w:val="20"/>
-        </w:rPr>
-        <w:t>Website: &lt;input type="</w:t>
-      </w:r>
-      <w:proofErr w:type="spellStart"/>
-      <w:r>
-        <w:rPr>
-          <w:rFonts w:ascii="Courier New" w:eastAsia="Times New Roman" w:hAnsi="Courier New" w:cs="Courier New"/>
-          <w:sz w:val="20"/>
-          <w:szCs w:val="20"/>
-        </w:rPr>
-        <w:t>url</w:t>
-      </w:r>
-      <w:proofErr w:type="spellEnd"/>
-      <w:r>
-        <w:rPr>
-          <w:rFonts w:ascii="Courier New" w:eastAsia="Times New Roman" w:hAnsi="Courier New" w:cs="Courier New"/>
-          <w:sz w:val="20"/>
-          <w:szCs w:val="20"/>
-        </w:rPr>
-        <w:t>" name="website" required pattern="https</w:t>
-      </w:r>
-      <w:proofErr w:type="gramStart"/>
-      <w:r>
-        <w:rPr>
-          <w:rFonts w:ascii="Courier New" w:eastAsia="Times New Roman" w:hAnsi="Courier New" w:cs="Courier New"/>
-          <w:sz w:val="20"/>
-          <w:szCs w:val="20"/>
-        </w:rPr>
-        <w:t>?:</w:t>
-      </w:r>
-      <w:proofErr w:type="gramEnd"/>
-      <w:r>
-        <w:rPr>
-          <w:rFonts w:ascii="Courier New" w:eastAsia="Times New Roman" w:hAnsi="Courier New" w:cs="Courier New"/>
-          <w:sz w:val="20"/>
-          <w:szCs w:val="20"/>
-        </w:rPr>
-        <w:t>//.+"&gt;</w:t>
+        <w:t>Website: &lt;input type="url" name="website" required pattern="https?://.+"&gt;</w:t>
       </w:r>
     </w:p>
     <w:p/>
@@ -495,23 +416,7 @@
     <w:p/>
     <w:p>
       <w:r>
-        <w:t>&lt;</w:t>
-      </w:r>
-      <w:proofErr w:type="spellStart"/>
-      <w:r>
-        <w:t>iframe</w:t>
-      </w:r>
-      <w:proofErr w:type="spellEnd"/>
-      <w:r>
-        <w:t xml:space="preserve"> </w:t>
-      </w:r>
-      <w:proofErr w:type="spellStart"/>
-      <w:r>
-        <w:t>src</w:t>
-      </w:r>
-      <w:proofErr w:type="spellEnd"/>
-      <w:r>
-        <w:t>="http://</w:t>
+        <w:t>&lt;iframe src="http://</w:t>
       </w:r>
       <w:bookmarkStart w:id="1" w:name="OLE_LINK7"/>
       <w:bookmarkStart w:id="2" w:name="OLE_LINK8"/>
@@ -523,47 +428,7 @@
       <w:bookmarkEnd w:id="2"/>
       <w:bookmarkEnd w:id="3"/>
       <w:r>
-        <w:t xml:space="preserve">/video/8191217" width="500" height="281" </w:t>
-      </w:r>
-      <w:proofErr w:type="spellStart"/>
-      <w:r>
-        <w:t>frameborder</w:t>
-      </w:r>
-      <w:proofErr w:type="spellEnd"/>
-      <w:r>
-        <w:t xml:space="preserve">="0" </w:t>
-      </w:r>
-      <w:proofErr w:type="spellStart"/>
-      <w:r>
-        <w:t>webkitAllowFullScreen</w:t>
-      </w:r>
-      <w:proofErr w:type="spellEnd"/>
-      <w:r>
-        <w:t xml:space="preserve"> </w:t>
-      </w:r>
-      <w:proofErr w:type="spellStart"/>
-      <w:r>
-        <w:t>mozallowfullscreen</w:t>
-      </w:r>
-      <w:proofErr w:type="spellEnd"/>
-      <w:r>
-        <w:t xml:space="preserve"> </w:t>
-      </w:r>
-      <w:proofErr w:type="spellStart"/>
-      <w:r>
-        <w:t>allowFullScreen</w:t>
-      </w:r>
-      <w:proofErr w:type="spellEnd"/>
-      <w:r>
-        <w:t>&gt;&lt;/</w:t>
-      </w:r>
-      <w:proofErr w:type="spellStart"/>
-      <w:r>
-        <w:t>iframe</w:t>
-      </w:r>
-      <w:proofErr w:type="spellEnd"/>
-      <w:r>
-        <w:t>&gt;</w:t>
+        <w:t>/video/8191217" width="500" height="281" frameborder="0" webkitAllowFullScreen mozallowfullscreen allowFullScreen&gt;&lt;/iframe&gt;</w:t>
       </w:r>
     </w:p>
     <w:p/>
@@ -592,23 +457,7 @@
     <w:p/>
     <w:p>
       <w:r>
-        <w:t>&lt;</w:t>
-      </w:r>
-      <w:proofErr w:type="spellStart"/>
-      <w:r>
-        <w:t>iframe</w:t>
-      </w:r>
-      <w:proofErr w:type="spellEnd"/>
-      <w:r>
-        <w:t xml:space="preserve"> width="420" height="315" </w:t>
-      </w:r>
-      <w:proofErr w:type="spellStart"/>
-      <w:r>
-        <w:t>src</w:t>
-      </w:r>
-      <w:proofErr w:type="spellEnd"/>
-      <w:r>
-        <w:t>="//www.youtube.com/</w:t>
+        <w:t>&lt;iframe width="420" height="315" src="//www.youtube.com/</w:t>
       </w:r>
       <w:bookmarkStart w:id="8" w:name="OLE_LINK5"/>
       <w:bookmarkStart w:id="9" w:name="OLE_LINK6"/>
@@ -618,58 +467,20 @@
       <w:bookmarkEnd w:id="8"/>
       <w:bookmarkEnd w:id="9"/>
       <w:r>
-        <w:t xml:space="preserve">Qg8NERylAjE" </w:t>
-      </w:r>
-      <w:proofErr w:type="spellStart"/>
-      <w:r>
-        <w:t>frameborder</w:t>
-      </w:r>
-      <w:proofErr w:type="spellEnd"/>
-      <w:r>
-        <w:t xml:space="preserve">="0" </w:t>
-      </w:r>
-      <w:proofErr w:type="spellStart"/>
-      <w:r>
-        <w:t>allowfullscreen</w:t>
-      </w:r>
-      <w:proofErr w:type="spellEnd"/>
-      <w:r>
-        <w:t>&gt;&lt;/</w:t>
-      </w:r>
-      <w:proofErr w:type="spellStart"/>
-      <w:r>
-        <w:t>iframe</w:t>
-      </w:r>
-      <w:proofErr w:type="spellEnd"/>
-      <w:r>
-        <w:t>&gt;</w:t>
-      </w:r>
-    </w:p>
-    <w:p>
-      <w:pPr>
-        <w:rPr>
-          <w:color w:val="FF0000"/>
-        </w:rPr>
-      </w:pPr>
-      <w:r>
-        <w:rPr>
-          <w:color w:val="FF0000"/>
-        </w:rPr>
-        <w:t xml:space="preserve">How can </w:t>
-      </w:r>
-      <w:proofErr w:type="spellStart"/>
-      <w:r>
-        <w:rPr>
-          <w:color w:val="FF0000"/>
-        </w:rPr>
-        <w:t>i</w:t>
-      </w:r>
-      <w:proofErr w:type="spellEnd"/>
-      <w:r>
-        <w:rPr>
-          <w:color w:val="FF0000"/>
-        </w:rPr>
-        <w:t xml:space="preserve"> remove the part “http://” from a string?</w:t>
+        <w:t>Qg8NERylAjE" frameborder="0" allowfullscreen&gt;&lt;/iframe&gt;</w:t>
+      </w:r>
+    </w:p>
+    <w:p>
+      <w:pPr>
+        <w:rPr>
+          <w:color w:val="FF0000"/>
+        </w:rPr>
+      </w:pPr>
+      <w:r>
+        <w:rPr>
+          <w:color w:val="FF0000"/>
+        </w:rPr>
+        <w:t>How can i remove the part “http://” from a string?</w:t>
       </w:r>
       <w:r>
         <w:rPr>
@@ -693,80 +504,50 @@
         <w:rPr>
           <w:b/>
         </w:rPr>
-        <w:t xml:space="preserve">Multi </w:t>
-      </w:r>
-      <w:proofErr w:type="gramStart"/>
+        <w:t>Multi Part</w:t>
+      </w:r>
       <w:r>
         <w:rPr>
           <w:b/>
         </w:rPr>
-        <w:t>Part</w:t>
-      </w:r>
-      <w:r>
+        <w:t xml:space="preserve"> : DO Two parts , one part for html, one part for  text</w:t>
+      </w:r>
+    </w:p>
+    <w:p>
+      <w:pPr>
         <w:rPr>
           <w:b/>
         </w:rPr>
-        <w:t xml:space="preserve"> :</w:t>
-      </w:r>
-      <w:proofErr w:type="gramEnd"/>
+      </w:pPr>
       <w:r>
         <w:rPr>
           <w:b/>
         </w:rPr>
-        <w:t xml:space="preserve"> DO Two parts , one part for html, one part for  text</w:t>
-      </w:r>
-    </w:p>
-    <w:p>
-      <w:pPr>
+        <w:t>Share email</w:t>
+      </w:r>
+      <w:r>
         <w:rPr>
           <w:b/>
         </w:rPr>
-      </w:pPr>
-      <w:r>
+        <w:t xml:space="preserve"> : complete this one start with preview</w:t>
+      </w:r>
+    </w:p>
+    <w:p>
+      <w:pPr>
         <w:rPr>
           <w:b/>
         </w:rPr>
-        <w:t xml:space="preserve">Share </w:t>
-      </w:r>
-      <w:proofErr w:type="gramStart"/>
+      </w:pPr>
       <w:r>
         <w:rPr>
           <w:b/>
         </w:rPr>
-        <w:t>email</w:t>
+        <w:t>http</w:t>
       </w:r>
       <w:r>
         <w:rPr>
           <w:b/>
         </w:rPr>
-        <w:t xml:space="preserve"> :</w:t>
-      </w:r>
-      <w:proofErr w:type="gramEnd"/>
-      <w:r>
-        <w:rPr>
-          <w:b/>
-        </w:rPr>
-        <w:t xml:space="preserve"> complete this one start with preview</w:t>
-      </w:r>
-    </w:p>
-    <w:p>
-      <w:pPr>
-        <w:rPr>
-          <w:b/>
-        </w:rPr>
-      </w:pPr>
-      <w:proofErr w:type="gramStart"/>
-      <w:r>
-        <w:rPr>
-          <w:b/>
-        </w:rPr>
-        <w:t>http</w:t>
-      </w:r>
-      <w:proofErr w:type="gramEnd"/>
-      <w:r>
-        <w:rPr>
-          <w:b/>
-        </w:rPr>
         <w:t>: see the video to see how he inject http; { controller,…{“http}}</w:t>
       </w:r>
     </w:p>
@@ -774,71 +555,18 @@
     <w:p>
       <w:r>
         <w:lastRenderedPageBreak/>
-        <w:t xml:space="preserve">Saving the data </w:t>
-      </w:r>
-      <w:proofErr w:type="spellStart"/>
-      <w:r>
-        <w:t>Goolge</w:t>
-      </w:r>
-      <w:proofErr w:type="spellEnd"/>
-      <w:r>
-        <w:t xml:space="preserve"> map and image path correctly</w:t>
-      </w:r>
-    </w:p>
-    <w:p/>
-    <w:p>
-      <w:r>
-        <w:t xml:space="preserve">Owner/ unit/ Index for the property with </w:t>
-      </w:r>
-      <w:proofErr w:type="spellStart"/>
-      <w:r>
-        <w:t>maitain</w:t>
-      </w:r>
-      <w:proofErr w:type="spellEnd"/>
-    </w:p>
-    <w:p>
-      <w:r>
-        <w:t>&lt;</w:t>
-      </w:r>
-      <w:proofErr w:type="spellStart"/>
-      <w:r>
-        <w:t>img</w:t>
-      </w:r>
-      <w:proofErr w:type="spellEnd"/>
-      <w:r>
-        <w:t xml:space="preserve"> alt="" </w:t>
-      </w:r>
-      <w:proofErr w:type="spellStart"/>
-      <w:r>
-        <w:t>src</w:t>
-      </w:r>
-      <w:proofErr w:type="spellEnd"/>
-      <w:r>
-        <w:t>="</w:t>
-      </w:r>
-      <w:proofErr w:type="gramStart"/>
-      <w:r>
-        <w:t>..</w:t>
-      </w:r>
-      <w:proofErr w:type="gramEnd"/>
-      <w:r>
-        <w:t>/../Photo/Owner/Property/</w:t>
-      </w:r>
-      <w:proofErr w:type="spellStart"/>
-      <w:r>
-        <w:t>carrie</w:t>
-      </w:r>
-      <w:proofErr w:type="spellEnd"/>
-      <w:r>
-        <w:t>/2/img_supersavings.jpg" class="</w:t>
-      </w:r>
-      <w:proofErr w:type="spellStart"/>
-      <w:r>
-        <w:t>fancybox</w:t>
-      </w:r>
-      <w:proofErr w:type="spellEnd"/>
-      <w:r>
-        <w:t>-image"&gt;</w:t>
+        <w:t>Saving the data Goolge map and image path correctly</w:t>
+      </w:r>
+    </w:p>
+    <w:p/>
+    <w:p>
+      <w:r>
+        <w:t>Owner/ unit/ Index for the property with maitain</w:t>
+      </w:r>
+    </w:p>
+    <w:p>
+      <w:r>
+        <w:t>&lt;img alt="" src="../../Photo/Owner/Property/carrie/2/img_supersavings.jpg" class="fancybox-image"&gt;</w:t>
       </w:r>
     </w:p>
     <w:p>
@@ -851,7 +579,7 @@
       </w:r>
     </w:p>
     <w:p>
-      <w:hyperlink r:id="rId5" w:history="1">
+      <w:hyperlink r:id="rId4" w:history="1">
         <w:r>
           <w:rPr>
             <w:rStyle w:val="Hyperlink"/>
@@ -861,7 +589,7 @@
       </w:hyperlink>
     </w:p>
     <w:p>
-      <w:hyperlink r:id="rId6" w:history="1">
+      <w:hyperlink r:id="rId5" w:history="1">
         <w:r>
           <w:rPr>
             <w:rStyle w:val="Hyperlink"/>
@@ -872,7 +600,7 @@
     </w:p>
     <w:p/>
     <w:p>
-      <w:hyperlink r:id="rId7" w:history="1">
+      <w:hyperlink r:id="rId6" w:history="1">
         <w:r>
           <w:rPr>
             <w:rStyle w:val="Hyperlink"/>
@@ -882,7 +610,7 @@
       </w:hyperlink>
     </w:p>
     <w:p>
-      <w:hyperlink r:id="rId8" w:history="1">
+      <w:hyperlink r:id="rId7" w:history="1">
         <w:r>
           <w:rPr>
             <w:rStyle w:val="Hyperlink"/>
@@ -895,13 +623,8 @@
     <w:p/>
     <w:p>
       <w:r>
-        <w:t xml:space="preserve">Validation </w:t>
-      </w:r>
-      <w:proofErr w:type="spellStart"/>
-      <w:r>
-        <w:t>Emai</w:t>
-      </w:r>
-      <w:proofErr w:type="spellEnd"/>
+        <w:t>Validation Emai</w:t>
+      </w:r>
     </w:p>
     <w:p>
       <w:r>
@@ -909,13 +632,8 @@
       </w:r>
     </w:p>
     <w:p>
-      <w:proofErr w:type="gramStart"/>
-      <w:r>
-        <w:t>http</w:t>
-      </w:r>
-      <w:proofErr w:type="gramEnd"/>
-      <w:r>
-        <w:t xml:space="preserve"> for action link</w:t>
+      <w:r>
+        <w:t>http for action link</w:t>
       </w:r>
     </w:p>
     <w:p/>
@@ -930,7 +648,7 @@
 </file>
 
 <file path=word/styles.xml><?xml version="1.0" encoding="utf-8"?>
-<w:styles xmlns:mc="http://schemas.openxmlformats.org/markup-compatibility/2006" xmlns:r="http://schemas.openxmlformats.org/officeDocument/2006/relationships" xmlns:w="http://schemas.openxmlformats.org/wordprocessingml/2006/main" xmlns:w14="http://schemas.microsoft.com/office/word/2010/wordml" mc:Ignorable="w14">
+<w:styles xmlns:r="http://schemas.openxmlformats.org/officeDocument/2006/relationships" xmlns:w="http://schemas.openxmlformats.org/wordprocessingml/2006/main">
   <w:docDefaults>
     <w:rPrDefault>
       <w:rPr>
@@ -1101,6 +819,7 @@
     <w:uiPriority w:val="99"/>
     <w:semiHidden/>
     <w:unhideWhenUsed/>
+    <w:qFormat/>
     <w:tblPr>
       <w:tblInd w:w="0" w:type="dxa"/>
       <w:tblCellMar>

</xml_diff>

<commit_message>
Need to finish social link generation
</commit_message>
<xml_diff>
--- a/RentalMobile/RentalMobile/Documentation/What I 'm doing.docx
+++ b/RentalMobile/RentalMobile/Documentation/What I 'm doing.docx
@@ -1,281 +1,7 @@
 
 <file path=word/document.xml><?xml version="1.0" encoding="utf-8"?>
-<w:document xmlns:ve="http://schemas.openxmlformats.org/markup-compatibility/2006" xmlns:o="urn:schemas-microsoft-com:office:office" xmlns:r="http://schemas.openxmlformats.org/officeDocument/2006/relationships" xmlns:m="http://schemas.openxmlformats.org/officeDocument/2006/math" xmlns:v="urn:schemas-microsoft-com:vml" xmlns:wp="http://schemas.openxmlformats.org/drawingml/2006/wordprocessingDrawing" xmlns:w10="urn:schemas-microsoft-com:office:word" xmlns:w="http://schemas.openxmlformats.org/wordprocessingml/2006/main" xmlns:wne="http://schemas.microsoft.com/office/word/2006/wordml">
+<w:document xmlns:wpc="http://schemas.microsoft.com/office/word/2010/wordprocessingCanvas" xmlns:mc="http://schemas.openxmlformats.org/markup-compatibility/2006" xmlns:o="urn:schemas-microsoft-com:office:office" xmlns:r="http://schemas.openxmlformats.org/officeDocument/2006/relationships" xmlns:m="http://schemas.openxmlformats.org/officeDocument/2006/math" xmlns:v="urn:schemas-microsoft-com:vml" xmlns:wp14="http://schemas.microsoft.com/office/word/2010/wordprocessingDrawing" xmlns:wp="http://schemas.openxmlformats.org/drawingml/2006/wordprocessingDrawing" xmlns:w10="urn:schemas-microsoft-com:office:word" xmlns:w="http://schemas.openxmlformats.org/wordprocessingml/2006/main" xmlns:w14="http://schemas.microsoft.com/office/word/2010/wordml" xmlns:wpg="http://schemas.microsoft.com/office/word/2010/wordprocessingGroup" xmlns:wpi="http://schemas.microsoft.com/office/word/2010/wordprocessingInk" xmlns:wne="http://schemas.microsoft.com/office/word/2006/wordml" xmlns:wps="http://schemas.microsoft.com/office/word/2010/wordprocessingShape" mc:Ignorable="w14 wp14">
   <w:body>
-    <w:p>
-      <w:r>
-        <w:t>Agent/Owner Link</w:t>
-      </w:r>
-    </w:p>
-    <w:p>
-      <w:r>
-        <w:t>Primary Image</w:t>
-      </w:r>
-    </w:p>
-    <w:p>
-      <w:r>
-        <w:t>Poster section</w:t>
-      </w:r>
-    </w:p>
-    <w:p>
-      <w:r>
-        <w:t>Facebook Linq Sharing ( image)</w:t>
-      </w:r>
-    </w:p>
-    <w:p>
-      <w:r>
-        <w:t>Send to friend email</w:t>
-      </w:r>
-    </w:p>
-    <w:p>
-      <w:r>
-        <w:t>Keep JQueryNotify or not</w:t>
-      </w:r>
-    </w:p>
-    <w:p/>
-    <w:p>
-      <w:r>
-        <w:t>Sperate Unit Control for each role</w:t>
-      </w:r>
-    </w:p>
-    <w:p>
-      <w:r>
-        <w:t>Think about save, favorite menu</w:t>
-      </w:r>
-    </w:p>
-    <w:p/>
-    <w:p>
-      <w:r>
-        <w:t>Stat from</w:t>
-      </w:r>
-    </w:p>
-    <w:p>
-      <w:r>
-        <w:t>property script</w:t>
-      </w:r>
-    </w:p>
-    <w:p>
-      <w:r>
-        <w:t>start with preview 26. it should have all the right data</w:t>
-      </w:r>
-    </w:p>
-    <w:p>
-      <w:r>
-        <w:t>Handle the type of property with creation , unit index, preview..</w:t>
-      </w:r>
-    </w:p>
-    <w:p>
-      <w:r>
-        <w:t>Stat from</w:t>
-      </w:r>
-    </w:p>
-    <w:p/>
-    <w:p>
-      <w:r>
-        <w:t>Video Link in Creation, Editing Preview</w:t>
-      </w:r>
-    </w:p>
-    <w:p>
-      <w:r>
-        <w:t>Address Creation, Edition Preview</w:t>
-      </w:r>
-    </w:p>
-    <w:p>
-      <w:r>
-        <w:t>Email Sending</w:t>
-      </w:r>
-    </w:p>
-    <w:p>
-      <w:r>
-        <w:t>General Email</w:t>
-      </w:r>
-    </w:p>
-    <w:p>
-      <w:r>
-        <w:t>Email When registering</w:t>
-      </w:r>
-    </w:p>
-    <w:p>
-      <w:r>
-        <w:t>Validation for Creating, editing, Preview</w:t>
-      </w:r>
-    </w:p>
-    <w:p>
-      <w:r>
-        <w:t>Saving the data with the correct photo path</w:t>
-      </w:r>
-    </w:p>
-    <w:p>
-      <w:r>
-        <w:t>Completing of Social link for facebook</w:t>
-      </w:r>
-    </w:p>
-    <w:p>
-      <w:r>
-        <w:t>Completing the editing of Json for the preview</w:t>
-      </w:r>
-    </w:p>
-    <w:p>
-      <w:r>
-        <w:lastRenderedPageBreak/>
-        <w:t>Make Owner and each role have its own create unit, edit , preview</w:t>
-      </w:r>
-    </w:p>
-    <w:p>
-      <w:r>
-        <w:t>Cleaning UP creating unit, Editing unti, Preview Unit</w:t>
-      </w:r>
-    </w:p>
-    <w:p>
-      <w:r>
-        <w:t>Complete if the poster is agent or owner link</w:t>
-      </w:r>
-    </w:p>
-    <w:p>
-      <w:r>
-        <w:t>Each role unique edit, view and delete property</w:t>
-      </w:r>
-    </w:p>
-    <w:p>
-      <w:r>
-        <w:t>Menu for add to favorite for each one</w:t>
-      </w:r>
-    </w:p>
-    <w:p/>
-    <w:p/>
-    <w:p/>
-    <w:p/>
-    <w:p>
-      <w:pPr>
-        <w:rPr>
-          <w:color w:val="FF0000"/>
-          <w:sz w:val="28"/>
-          <w:szCs w:val="28"/>
-        </w:rPr>
-      </w:pPr>
-      <w:r>
-        <w:rPr>
-          <w:color w:val="FF0000"/>
-          <w:sz w:val="28"/>
-          <w:szCs w:val="28"/>
-        </w:rPr>
-        <w:t>Sign up for maintenance and sign up for Specialist with skills</w:t>
-      </w:r>
-    </w:p>
-    <w:p>
-      <w:pPr>
-        <w:rPr>
-          <w:color w:val="FF0000"/>
-          <w:sz w:val="28"/>
-          <w:szCs w:val="28"/>
-        </w:rPr>
-      </w:pPr>
-      <w:r>
-        <w:rPr>
-          <w:color w:val="FF0000"/>
-          <w:sz w:val="28"/>
-          <w:szCs w:val="28"/>
-        </w:rPr>
-        <w:t>Coverage</w:t>
-      </w:r>
-    </w:p>
-    <w:p>
-      <w:pPr>
-        <w:rPr>
-          <w:color w:val="FF0000"/>
-          <w:sz w:val="28"/>
-          <w:szCs w:val="28"/>
-        </w:rPr>
-      </w:pPr>
-      <w:r>
-        <w:rPr>
-          <w:color w:val="FF0000"/>
-          <w:sz w:val="28"/>
-          <w:szCs w:val="28"/>
-        </w:rPr>
-        <w:t>Provider</w:t>
-      </w:r>
-    </w:p>
-    <w:p>
-      <w:pPr>
-        <w:rPr>
-          <w:color w:val="FF0000"/>
-          <w:sz w:val="28"/>
-          <w:szCs w:val="28"/>
-        </w:rPr>
-      </w:pPr>
-      <w:r>
-        <w:rPr>
-          <w:color w:val="FF0000"/>
-          <w:sz w:val="28"/>
-          <w:szCs w:val="28"/>
-        </w:rPr>
-        <w:t>Complete Profile</w:t>
-      </w:r>
-    </w:p>
-    <w:p>
-      <w:pPr>
-        <w:ind w:left="720" w:hanging="720"/>
-        <w:rPr>
-          <w:color w:val="FF0000"/>
-          <w:sz w:val="28"/>
-          <w:szCs w:val="28"/>
-        </w:rPr>
-      </w:pPr>
-      <w:r>
-        <w:rPr>
-          <w:color w:val="FF0000"/>
-          <w:sz w:val="28"/>
-          <w:szCs w:val="28"/>
-        </w:rPr>
-        <w:t>Team</w:t>
-      </w:r>
-    </w:p>
-    <w:p>
-      <w:pPr>
-        <w:rPr>
-          <w:color w:val="FF0000"/>
-          <w:sz w:val="28"/>
-          <w:szCs w:val="28"/>
-        </w:rPr>
-      </w:pPr>
-      <w:r>
-        <w:rPr>
-          <w:color w:val="FF0000"/>
-          <w:sz w:val="28"/>
-          <w:szCs w:val="28"/>
-        </w:rPr>
-        <w:t>Add Project, Post Project, Edit Project, Preview Project</w:t>
-      </w:r>
-    </w:p>
-    <w:p/>
-    <w:p/>
-    <w:p/>
-    <w:p/>
-    <w:p>
-      <w:r>
-        <w:br w:type="page"/>
-      </w:r>
-    </w:p>
-    <w:p>
-      <w:pPr>
-        <w:spacing w:before="100" w:beforeAutospacing="1" w:after="100" w:afterAutospacing="1" w:line="240" w:lineRule="auto"/>
-        <w:rPr>
-          <w:rFonts w:ascii="Times New Roman" w:eastAsia="Times New Roman" w:hAnsi="Times New Roman" w:cs="Times New Roman"/>
-          <w:sz w:val="24"/>
-          <w:szCs w:val="24"/>
-        </w:rPr>
-      </w:pPr>
-      <w:r>
-        <w:rPr>
-          <w:rFonts w:ascii="Times New Roman" w:eastAsia="Times New Roman" w:hAnsi="Times New Roman" w:cs="Times New Roman"/>
-          <w:sz w:val="24"/>
-          <w:szCs w:val="24"/>
-        </w:rPr>
-        <w:lastRenderedPageBreak/>
-        <w:t>Test</w:t>
-      </w:r>
-    </w:p>
     <w:p>
       <w:pPr>
         <w:autoSpaceDE w:val="0"/>
@@ -284,17 +10,41 @@
         <w:spacing w:after="0" w:line="240" w:lineRule="auto"/>
         <w:rPr>
           <w:rFonts w:ascii="Consolas" w:hAnsi="Consolas" w:cs="Consolas"/>
+          <w:color w:val="008000"/>
           <w:sz w:val="19"/>
           <w:szCs w:val="19"/>
         </w:rPr>
       </w:pPr>
       <w:r>
+        <w:t xml:space="preserve">Facebook </w:t>
+      </w:r>
+      <w:proofErr w:type="spellStart"/>
+      <w:r>
+        <w:t>Linq</w:t>
+      </w:r>
+      <w:proofErr w:type="spellEnd"/>
+      <w:r>
+        <w:t xml:space="preserve"> Sharing </w:t>
+      </w:r>
+      <w:proofErr w:type="gramStart"/>
+      <w:r>
+        <w:t>( image</w:t>
+      </w:r>
+      <w:proofErr w:type="gramEnd"/>
+      <w:r>
+        <w:t>)</w:t>
+      </w:r>
+      <w:r>
+        <w:t xml:space="preserve"> : </w:t>
+      </w:r>
+      <w:r>
         <w:rPr>
           <w:rFonts w:ascii="Consolas" w:hAnsi="Consolas" w:cs="Consolas"/>
+          <w:color w:val="008000"/>
           <w:sz w:val="19"/>
           <w:szCs w:val="19"/>
         </w:rPr>
-        <w:t>GetVideoEmbeddedUrl</w:t>
+        <w:t>//Complete these fields// in both unit, property</w:t>
       </w:r>
     </w:p>
     <w:p>
@@ -305,190 +55,334 @@
         <w:spacing w:after="0" w:line="240" w:lineRule="auto"/>
         <w:rPr>
           <w:rFonts w:ascii="Consolas" w:hAnsi="Consolas" w:cs="Consolas"/>
+          <w:color w:val="008000"/>
           <w:sz w:val="19"/>
           <w:szCs w:val="19"/>
-        </w:rPr>
-      </w:pPr>
-    </w:p>
-    <w:p>
-      <w:r>
-        <w:t>http://vimeo.com/8191217</w:t>
-      </w:r>
-    </w:p>
-    <w:p>
-      <w:r>
-        <w:t>http://www.youtube.com/watch?v=Qg8NERylAjE</w:t>
-      </w:r>
-    </w:p>
-    <w:p>
-      <w:pPr>
-        <w:spacing w:before="100" w:beforeAutospacing="1" w:after="100" w:afterAutospacing="1" w:line="240" w:lineRule="auto"/>
-        <w:rPr>
-          <w:rFonts w:ascii="Times New Roman" w:eastAsia="Times New Roman" w:hAnsi="Times New Roman" w:cs="Times New Roman"/>
-          <w:sz w:val="24"/>
-          <w:szCs w:val="24"/>
         </w:rPr>
       </w:pPr>
       <w:bookmarkStart w:id="0" w:name="_GoBack"/>
       <w:bookmarkEnd w:id="0"/>
     </w:p>
     <w:p>
+      <w:r>
+        <w:t>Send to friend email</w:t>
+      </w:r>
+    </w:p>
+    <w:p>
+      <w:r>
+        <w:t xml:space="preserve">Keep </w:t>
+      </w:r>
+      <w:proofErr w:type="spellStart"/>
+      <w:r>
+        <w:t>JQueryNotify</w:t>
+      </w:r>
+      <w:proofErr w:type="spellEnd"/>
+      <w:r>
+        <w:t xml:space="preserve"> or not</w:t>
+      </w:r>
+    </w:p>
+    <w:p/>
+    <w:p>
+      <w:proofErr w:type="spellStart"/>
+      <w:r>
+        <w:t>Sperate</w:t>
+      </w:r>
+      <w:proofErr w:type="spellEnd"/>
+      <w:r>
+        <w:t xml:space="preserve"> Unit Control for each role</w:t>
+      </w:r>
+    </w:p>
+    <w:p>
+      <w:r>
+        <w:t>Think about save, favorite menu</w:t>
+      </w:r>
+    </w:p>
+    <w:p/>
+    <w:p>
+      <w:r>
+        <w:t>Stat from</w:t>
+      </w:r>
+    </w:p>
+    <w:p>
+      <w:proofErr w:type="gramStart"/>
+      <w:r>
+        <w:t>property</w:t>
+      </w:r>
+      <w:proofErr w:type="gramEnd"/>
+      <w:r>
+        <w:t xml:space="preserve"> script</w:t>
+      </w:r>
+    </w:p>
+    <w:p>
+      <w:proofErr w:type="gramStart"/>
+      <w:r>
+        <w:t>start</w:t>
+      </w:r>
+      <w:proofErr w:type="gramEnd"/>
+      <w:r>
+        <w:t xml:space="preserve"> with preview 26. </w:t>
+      </w:r>
+      <w:proofErr w:type="gramStart"/>
+      <w:r>
+        <w:t>it</w:t>
+      </w:r>
+      <w:proofErr w:type="gramEnd"/>
+      <w:r>
+        <w:t xml:space="preserve"> should have all the right data</w:t>
+      </w:r>
+    </w:p>
+    <w:p>
+      <w:r>
+        <w:t xml:space="preserve">Handle the type of property with </w:t>
+      </w:r>
+      <w:proofErr w:type="gramStart"/>
+      <w:r>
+        <w:t>creation ,</w:t>
+      </w:r>
+      <w:proofErr w:type="gramEnd"/>
+      <w:r>
+        <w:t xml:space="preserve"> unit index, preview..</w:t>
+      </w:r>
+    </w:p>
+    <w:p>
+      <w:r>
+        <w:t>Stat from</w:t>
+      </w:r>
+    </w:p>
+    <w:p/>
+    <w:p>
+      <w:r>
+        <w:t>Video Link in Creation, Editing Preview</w:t>
+      </w:r>
+    </w:p>
+    <w:p>
+      <w:r>
+        <w:t>Address Creation, Edition Preview</w:t>
+      </w:r>
+    </w:p>
+    <w:p>
+      <w:r>
+        <w:t>Email Sending</w:t>
+      </w:r>
+    </w:p>
+    <w:p>
+      <w:r>
+        <w:t>General Email</w:t>
+      </w:r>
+    </w:p>
+    <w:p>
+      <w:r>
+        <w:t xml:space="preserve">Email </w:t>
+      </w:r>
+      <w:proofErr w:type="gramStart"/>
+      <w:r>
+        <w:t>When</w:t>
+      </w:r>
+      <w:proofErr w:type="gramEnd"/>
+      <w:r>
+        <w:t xml:space="preserve"> registering</w:t>
+      </w:r>
+    </w:p>
+    <w:p>
+      <w:r>
+        <w:t>Validation for Creating, editing, Preview</w:t>
+      </w:r>
+    </w:p>
+    <w:p>
+      <w:r>
+        <w:t>Saving the data with the correct photo path</w:t>
+      </w:r>
+    </w:p>
+    <w:p>
+      <w:r>
+        <w:t xml:space="preserve">Completing of Social link for </w:t>
+      </w:r>
+      <w:proofErr w:type="spellStart"/>
+      <w:r>
+        <w:t>facebook</w:t>
+      </w:r>
+      <w:proofErr w:type="spellEnd"/>
+    </w:p>
+    <w:p>
+      <w:r>
+        <w:t xml:space="preserve">Completing the editing of </w:t>
+      </w:r>
+      <w:proofErr w:type="spellStart"/>
+      <w:r>
+        <w:t>Json</w:t>
+      </w:r>
+      <w:proofErr w:type="spellEnd"/>
+      <w:r>
+        <w:t xml:space="preserve"> for the preview</w:t>
+      </w:r>
+    </w:p>
+    <w:p>
+      <w:r>
+        <w:t xml:space="preserve">Make Owner and each role have its own create unit, </w:t>
+      </w:r>
+      <w:proofErr w:type="gramStart"/>
+      <w:r>
+        <w:t>edit ,</w:t>
+      </w:r>
+      <w:proofErr w:type="gramEnd"/>
+      <w:r>
+        <w:t xml:space="preserve"> preview</w:t>
+      </w:r>
+    </w:p>
+    <w:p>
+      <w:r>
+        <w:t xml:space="preserve">Cleaning UP creating unit, </w:t>
+      </w:r>
+      <w:proofErr w:type="gramStart"/>
+      <w:r>
+        <w:t>Editing</w:t>
+      </w:r>
+      <w:proofErr w:type="gramEnd"/>
+      <w:r>
+        <w:t xml:space="preserve"> </w:t>
+      </w:r>
+      <w:proofErr w:type="spellStart"/>
+      <w:r>
+        <w:t>unti</w:t>
+      </w:r>
+      <w:proofErr w:type="spellEnd"/>
+      <w:r>
+        <w:t>, Preview Unit</w:t>
+      </w:r>
+    </w:p>
+    <w:p>
+      <w:r>
+        <w:t>Complete if the poster is agent or owner link</w:t>
+      </w:r>
+    </w:p>
+    <w:p>
+      <w:r>
+        <w:lastRenderedPageBreak/>
+        <w:t>Each role unique edit, view and delete property</w:t>
+      </w:r>
+    </w:p>
+    <w:p>
+      <w:r>
+        <w:t>Menu for add to favorite for each one</w:t>
+      </w:r>
+    </w:p>
+    <w:p/>
+    <w:p/>
+    <w:p/>
+    <w:p/>
+    <w:p>
       <w:pPr>
-        <w:spacing w:before="100" w:beforeAutospacing="1" w:after="100" w:afterAutospacing="1" w:line="240" w:lineRule="auto"/>
-        <w:rPr>
-          <w:rFonts w:ascii="Times New Roman" w:eastAsia="Times New Roman" w:hAnsi="Times New Roman" w:cs="Times New Roman"/>
-          <w:sz w:val="24"/>
-          <w:szCs w:val="24"/>
+        <w:rPr>
+          <w:color w:val="FF0000"/>
+          <w:sz w:val="28"/>
+          <w:szCs w:val="28"/>
         </w:rPr>
       </w:pPr>
+      <w:r>
+        <w:rPr>
+          <w:color w:val="FF0000"/>
+          <w:sz w:val="28"/>
+          <w:szCs w:val="28"/>
+        </w:rPr>
+        <w:t>Sign up for maintenance and sign up for Specialist with skills</w:t>
+      </w:r>
     </w:p>
     <w:p>
       <w:pPr>
-        <w:spacing w:before="100" w:beforeAutospacing="1" w:after="100" w:afterAutospacing="1" w:line="240" w:lineRule="auto"/>
-        <w:rPr>
-          <w:rFonts w:ascii="Times New Roman" w:eastAsia="Times New Roman" w:hAnsi="Times New Roman" w:cs="Times New Roman"/>
-          <w:sz w:val="24"/>
-          <w:szCs w:val="24"/>
+        <w:rPr>
+          <w:color w:val="FF0000"/>
+          <w:sz w:val="28"/>
+          <w:szCs w:val="28"/>
         </w:rPr>
       </w:pPr>
       <w:r>
         <w:rPr>
-          <w:rFonts w:ascii="Times New Roman" w:eastAsia="Times New Roman" w:hAnsi="Times New Roman" w:cs="Times New Roman"/>
-          <w:sz w:val="24"/>
-          <w:szCs w:val="24"/>
-        </w:rPr>
-        <w:t>Html5</w:t>
-      </w:r>
-      <w:r>
-        <w:rPr>
-          <w:rFonts w:ascii="Times New Roman" w:eastAsia="Times New Roman" w:hAnsi="Times New Roman" w:cs="Times New Roman"/>
-          <w:sz w:val="24"/>
-          <w:szCs w:val="24"/>
-        </w:rPr>
-        <w:br/>
-      </w:r>
-      <w:r>
-        <w:rPr>
-          <w:rFonts w:ascii="Times New Roman" w:eastAsia="Times New Roman" w:hAnsi="Times New Roman" w:cs="Times New Roman"/>
-          <w:sz w:val="24"/>
-          <w:szCs w:val="24"/>
-        </w:rPr>
-        <w:t xml:space="preserve">As mentioned above, we can improve on this by making use of the </w:t>
-      </w:r>
-      <w:r>
-        <w:rPr>
-          <w:rFonts w:ascii="Courier New" w:eastAsia="Times New Roman" w:hAnsi="Courier New" w:cs="Courier New"/>
-          <w:sz w:val="20"/>
-          <w:szCs w:val="20"/>
-        </w:rPr>
-        <w:t>pattern</w:t>
-      </w:r>
-      <w:r>
-        <w:rPr>
-          <w:rFonts w:ascii="Times New Roman" w:eastAsia="Times New Roman" w:hAnsi="Times New Roman" w:cs="Times New Roman"/>
-          <w:sz w:val="24"/>
-          <w:szCs w:val="24"/>
-        </w:rPr>
-        <w:t xml:space="preserve"> attribute which accepts a JavaScript regular expression. So the code above becomes:</w:t>
-      </w:r>
-    </w:p>
-    <w:p>
-      <w:r>
-        <w:rPr>
-          <w:rFonts w:ascii="Courier New" w:eastAsia="Times New Roman" w:hAnsi="Courier New" w:cs="Courier New"/>
-          <w:sz w:val="20"/>
-          <w:szCs w:val="20"/>
-        </w:rPr>
-        <w:t>Website: &lt;input type="url" name="website" required pattern="https?://.+"&gt;</w:t>
-      </w:r>
-    </w:p>
-    <w:p/>
-    <w:p>
-      <w:r>
-        <w:t>Syntax Helper</w:t>
-      </w:r>
-    </w:p>
-    <w:p>
-      <w:r>
-        <w:t>http://vimeo.com/8191217</w:t>
-      </w:r>
-    </w:p>
-    <w:p/>
-    <w:p>
-      <w:r>
-        <w:t>&lt;iframe src="http://</w:t>
-      </w:r>
-      <w:bookmarkStart w:id="1" w:name="OLE_LINK7"/>
-      <w:bookmarkStart w:id="2" w:name="OLE_LINK8"/>
-      <w:bookmarkStart w:id="3" w:name="OLE_LINK9"/>
-      <w:r>
-        <w:t>player.vimeo.com</w:t>
-      </w:r>
-      <w:bookmarkEnd w:id="1"/>
-      <w:bookmarkEnd w:id="2"/>
-      <w:bookmarkEnd w:id="3"/>
-      <w:r>
-        <w:t>/video/8191217" width="500" height="281" frameborder="0" webkitAllowFullScreen mozallowfullscreen allowFullScreen&gt;&lt;/iframe&gt;</w:t>
-      </w:r>
-    </w:p>
-    <w:p/>
-    <w:p>
-      <w:bookmarkStart w:id="4" w:name="OLE_LINK3"/>
-      <w:bookmarkStart w:id="5" w:name="OLE_LINK4"/>
-      <w:r>
-        <w:t>http://www.youtube.com/</w:t>
-      </w:r>
-      <w:bookmarkEnd w:id="4"/>
-      <w:bookmarkEnd w:id="5"/>
-      <w:r>
-        <w:t>watch?</w:t>
-      </w:r>
-      <w:bookmarkStart w:id="6" w:name="OLE_LINK1"/>
-      <w:bookmarkStart w:id="7" w:name="OLE_LINK2"/>
-      <w:r>
-        <w:t>v</w:t>
-      </w:r>
-      <w:bookmarkEnd w:id="6"/>
-      <w:bookmarkEnd w:id="7"/>
-      <w:r>
-        <w:t>=Qg8NERylAjE</w:t>
-      </w:r>
-    </w:p>
-    <w:p/>
-    <w:p>
-      <w:r>
-        <w:t>&lt;iframe width="420" height="315" src="//www.youtube.com/</w:t>
-      </w:r>
-      <w:bookmarkStart w:id="8" w:name="OLE_LINK5"/>
-      <w:bookmarkStart w:id="9" w:name="OLE_LINK6"/>
-      <w:r>
-        <w:t>embed/</w:t>
-      </w:r>
-      <w:bookmarkEnd w:id="8"/>
-      <w:bookmarkEnd w:id="9"/>
-      <w:r>
-        <w:t>Qg8NERylAjE" frameborder="0" allowfullscreen&gt;&lt;/iframe&gt;</w:t>
+          <w:color w:val="FF0000"/>
+          <w:sz w:val="28"/>
+          <w:szCs w:val="28"/>
+        </w:rPr>
+        <w:t>Coverage</w:t>
       </w:r>
     </w:p>
     <w:p>
       <w:pPr>
         <w:rPr>
           <w:color w:val="FF0000"/>
+          <w:sz w:val="28"/>
+          <w:szCs w:val="28"/>
         </w:rPr>
       </w:pPr>
       <w:r>
         <w:rPr>
           <w:color w:val="FF0000"/>
-        </w:rPr>
-        <w:t>How can i remove the part “http://” from a string?</w:t>
-      </w:r>
-      <w:r>
+          <w:sz w:val="28"/>
+          <w:szCs w:val="28"/>
+        </w:rPr>
+        <w:t>Provider</w:t>
+      </w:r>
+    </w:p>
+    <w:p>
+      <w:pPr>
         <w:rPr>
           <w:color w:val="FF0000"/>
-        </w:rPr>
-        <w:t xml:space="preserve"> For vimeo</w:t>
-      </w:r>
-    </w:p>
+          <w:sz w:val="28"/>
+          <w:szCs w:val="28"/>
+        </w:rPr>
+      </w:pPr>
+      <w:r>
+        <w:rPr>
+          <w:color w:val="FF0000"/>
+          <w:sz w:val="28"/>
+          <w:szCs w:val="28"/>
+        </w:rPr>
+        <w:t>Complete Profile</w:t>
+      </w:r>
+    </w:p>
+    <w:p>
+      <w:pPr>
+        <w:ind w:left="720" w:hanging="720"/>
+        <w:rPr>
+          <w:color w:val="FF0000"/>
+          <w:sz w:val="28"/>
+          <w:szCs w:val="28"/>
+        </w:rPr>
+      </w:pPr>
+      <w:r>
+        <w:rPr>
+          <w:color w:val="FF0000"/>
+          <w:sz w:val="28"/>
+          <w:szCs w:val="28"/>
+        </w:rPr>
+        <w:t>Team</w:t>
+      </w:r>
+    </w:p>
+    <w:p>
+      <w:pPr>
+        <w:rPr>
+          <w:color w:val="FF0000"/>
+          <w:sz w:val="28"/>
+          <w:szCs w:val="28"/>
+        </w:rPr>
+      </w:pPr>
+      <w:r>
+        <w:rPr>
+          <w:color w:val="FF0000"/>
+          <w:sz w:val="28"/>
+          <w:szCs w:val="28"/>
+        </w:rPr>
+        <w:t>Add Project, Post Project, Edit Project, Preview Project</w:t>
+      </w:r>
+    </w:p>
+    <w:p/>
+    <w:p/>
+    <w:p/>
+    <w:p/>
+    <w:p>
+      <w:r>
+        <w:br w:type="page"/>
+      </w:r>
+    </w:p>
+    <w:p/>
     <w:p>
       <w:r>
         <w:t>EMAIL</w:t>
@@ -504,13 +398,27 @@
         <w:rPr>
           <w:b/>
         </w:rPr>
-        <w:t>Multi Part</w:t>
-      </w:r>
+        <w:t xml:space="preserve">Multi </w:t>
+      </w:r>
+      <w:proofErr w:type="gramStart"/>
       <w:r>
         <w:rPr>
           <w:b/>
         </w:rPr>
-        <w:t xml:space="preserve"> : DO Two parts , one part for html, one part for  text</w:t>
+        <w:t>Part</w:t>
+      </w:r>
+      <w:r>
+        <w:rPr>
+          <w:b/>
+        </w:rPr>
+        <w:t xml:space="preserve"> :</w:t>
+      </w:r>
+      <w:proofErr w:type="gramEnd"/>
+      <w:r>
+        <w:rPr>
+          <w:b/>
+        </w:rPr>
+        <w:t xml:space="preserve"> DO Two parts , one part for html, one part for  text</w:t>
       </w:r>
     </w:p>
     <w:p>
@@ -523,13 +431,27 @@
         <w:rPr>
           <w:b/>
         </w:rPr>
-        <w:t>Share email</w:t>
-      </w:r>
+        <w:t xml:space="preserve">Share </w:t>
+      </w:r>
+      <w:proofErr w:type="gramStart"/>
       <w:r>
         <w:rPr>
           <w:b/>
         </w:rPr>
-        <w:t xml:space="preserve"> : complete this one start with preview</w:t>
+        <w:t>email</w:t>
+      </w:r>
+      <w:r>
+        <w:rPr>
+          <w:b/>
+        </w:rPr>
+        <w:t xml:space="preserve"> :</w:t>
+      </w:r>
+      <w:proofErr w:type="gramEnd"/>
+      <w:r>
+        <w:rPr>
+          <w:b/>
+        </w:rPr>
+        <w:t xml:space="preserve"> complete this one start with preview</w:t>
       </w:r>
     </w:p>
     <w:p>
@@ -538,12 +460,14 @@
           <w:b/>
         </w:rPr>
       </w:pPr>
+      <w:proofErr w:type="gramStart"/>
       <w:r>
         <w:rPr>
           <w:b/>
         </w:rPr>
         <w:t>http</w:t>
       </w:r>
+      <w:proofErr w:type="gramEnd"/>
       <w:r>
         <w:rPr>
           <w:b/>
@@ -554,19 +478,71 @@
     <w:p/>
     <w:p>
       <w:r>
-        <w:lastRenderedPageBreak/>
-        <w:t>Saving the data Goolge map and image path correctly</w:t>
-      </w:r>
-    </w:p>
-    <w:p/>
-    <w:p>
-      <w:r>
-        <w:t>Owner/ unit/ Index for the property with maitain</w:t>
-      </w:r>
-    </w:p>
-    <w:p>
-      <w:r>
-        <w:t>&lt;img alt="" src="../../Photo/Owner/Property/carrie/2/img_supersavings.jpg" class="fancybox-image"&gt;</w:t>
+        <w:t xml:space="preserve">Saving the data </w:t>
+      </w:r>
+      <w:proofErr w:type="spellStart"/>
+      <w:r>
+        <w:t>Goolge</w:t>
+      </w:r>
+      <w:proofErr w:type="spellEnd"/>
+      <w:r>
+        <w:t xml:space="preserve"> map and image path correctly</w:t>
+      </w:r>
+    </w:p>
+    <w:p/>
+    <w:p>
+      <w:r>
+        <w:t xml:space="preserve">Owner/ unit/ Index for the property with </w:t>
+      </w:r>
+      <w:proofErr w:type="spellStart"/>
+      <w:r>
+        <w:t>maitain</w:t>
+      </w:r>
+      <w:proofErr w:type="spellEnd"/>
+    </w:p>
+    <w:p>
+      <w:r>
+        <w:t>&lt;</w:t>
+      </w:r>
+      <w:proofErr w:type="spellStart"/>
+      <w:r>
+        <w:t>img</w:t>
+      </w:r>
+      <w:proofErr w:type="spellEnd"/>
+      <w:r>
+        <w:t xml:space="preserve"> alt="" </w:t>
+      </w:r>
+      <w:proofErr w:type="spellStart"/>
+      <w:r>
+        <w:t>src</w:t>
+      </w:r>
+      <w:proofErr w:type="spellEnd"/>
+      <w:r>
+        <w:t>="</w:t>
+      </w:r>
+      <w:proofErr w:type="gramStart"/>
+      <w:r>
+        <w:t>..</w:t>
+      </w:r>
+      <w:proofErr w:type="gramEnd"/>
+      <w:r>
+        <w:t>/../Photo/Owner/Property/</w:t>
+      </w:r>
+      <w:proofErr w:type="spellStart"/>
+      <w:r>
+        <w:t>carrie</w:t>
+      </w:r>
+      <w:proofErr w:type="spellEnd"/>
+      <w:r>
+        <w:t>/2/img_supersavings.jpg" class="</w:t>
+      </w:r>
+      <w:proofErr w:type="spellStart"/>
+      <w:r>
+        <w:t>fancybox</w:t>
+      </w:r>
+      <w:proofErr w:type="spellEnd"/>
+      <w:r>
+        <w:t>-image"&gt;</w:t>
       </w:r>
     </w:p>
     <w:p>
@@ -579,7 +555,7 @@
       </w:r>
     </w:p>
     <w:p>
-      <w:hyperlink r:id="rId4" w:history="1">
+      <w:hyperlink r:id="rId5" w:history="1">
         <w:r>
           <w:rPr>
             <w:rStyle w:val="Hyperlink"/>
@@ -589,7 +565,7 @@
       </w:hyperlink>
     </w:p>
     <w:p>
-      <w:hyperlink r:id="rId5" w:history="1">
+      <w:hyperlink r:id="rId6" w:history="1">
         <w:r>
           <w:rPr>
             <w:rStyle w:val="Hyperlink"/>
@@ -600,7 +576,7 @@
     </w:p>
     <w:p/>
     <w:p>
-      <w:hyperlink r:id="rId6" w:history="1">
+      <w:hyperlink r:id="rId7" w:history="1">
         <w:r>
           <w:rPr>
             <w:rStyle w:val="Hyperlink"/>
@@ -610,7 +586,7 @@
       </w:hyperlink>
     </w:p>
     <w:p>
-      <w:hyperlink r:id="rId7" w:history="1">
+      <w:hyperlink r:id="rId8" w:history="1">
         <w:r>
           <w:rPr>
             <w:rStyle w:val="Hyperlink"/>
@@ -623,8 +599,13 @@
     <w:p/>
     <w:p>
       <w:r>
-        <w:t>Validation Emai</w:t>
-      </w:r>
+        <w:t xml:space="preserve">Validation </w:t>
+      </w:r>
+      <w:proofErr w:type="spellStart"/>
+      <w:r>
+        <w:t>Emai</w:t>
+      </w:r>
+      <w:proofErr w:type="spellEnd"/>
     </w:p>
     <w:p>
       <w:r>
@@ -632,8 +613,13 @@
       </w:r>
     </w:p>
     <w:p>
-      <w:r>
-        <w:t>http for action link</w:t>
+      <w:proofErr w:type="gramStart"/>
+      <w:r>
+        <w:t>http</w:t>
+      </w:r>
+      <w:proofErr w:type="gramEnd"/>
+      <w:r>
+        <w:t xml:space="preserve"> for action link</w:t>
       </w:r>
     </w:p>
     <w:p/>
@@ -648,7 +634,7 @@
 </file>
 
 <file path=word/styles.xml><?xml version="1.0" encoding="utf-8"?>
-<w:styles xmlns:r="http://schemas.openxmlformats.org/officeDocument/2006/relationships" xmlns:w="http://schemas.openxmlformats.org/wordprocessingml/2006/main">
+<w:styles xmlns:mc="http://schemas.openxmlformats.org/markup-compatibility/2006" xmlns:r="http://schemas.openxmlformats.org/officeDocument/2006/relationships" xmlns:w="http://schemas.openxmlformats.org/wordprocessingml/2006/main" xmlns:w14="http://schemas.microsoft.com/office/word/2010/wordml" mc:Ignorable="w14">
   <w:docDefaults>
     <w:rPrDefault>
       <w:rPr>
@@ -819,7 +805,6 @@
     <w:uiPriority w:val="99"/>
     <w:semiHidden/>
     <w:unhideWhenUsed/>
-    <w:qFormat/>
     <w:tblPr>
       <w:tblInd w:w="0" w:type="dxa"/>
       <w:tblCellMar>

</xml_diff>

<commit_message>
Start with the string Format for JSON
for the calendar of the owner showing
</commit_message>
<xml_diff>
--- a/RentalMobile/RentalMobile/Documentation/What I 'm doing.docx
+++ b/RentalMobile/RentalMobile/Documentation/What I 'm doing.docx
@@ -13,13 +13,15 @@
           <w:color w:val="FF0000"/>
         </w:rPr>
       </w:pPr>
-      <w:r>
-        <w:rPr>
-          <w:b/>
-          <w:color w:val="FF0000"/>
-        </w:rPr>
-        <w:t>Primary Image for the unit for email sending</w:t>
-      </w:r>
+      <w:proofErr w:type="spellStart"/>
+      <w:r>
+        <w:rPr>
+          <w:b/>
+          <w:color w:val="FF0000"/>
+        </w:rPr>
+        <w:t>BestEmailTempalte</w:t>
+      </w:r>
+      <w:proofErr w:type="spellEnd"/>
     </w:p>
     <w:p>
       <w:pPr>
@@ -37,7 +39,7 @@
           <w:b/>
           <w:color w:val="FF0000"/>
         </w:rPr>
-        <w:t>Save to Database</w:t>
+        <w:t>Request for a showing</w:t>
       </w:r>
     </w:p>
     <w:p>
@@ -56,7 +58,7 @@
           <w:b/>
           <w:color w:val="FF0000"/>
         </w:rPr>
-        <w:t>Send a confirmation request to poster</w:t>
+        <w:t>Save to Database</w:t>
       </w:r>
     </w:p>
     <w:p>
@@ -75,7 +77,7 @@
           <w:b/>
           <w:color w:val="FF0000"/>
         </w:rPr>
-        <w:t>Clear Button</w:t>
+        <w:t>Unit per Role</w:t>
       </w:r>
     </w:p>
     <w:p>
@@ -89,34 +91,6 @@
           <w:color w:val="FF0000"/>
         </w:rPr>
       </w:pPr>
-      <w:r>
-        <w:rPr>
-          <w:b/>
-          <w:color w:val="FF0000"/>
-        </w:rPr>
-        <w:t>JQuery C</w:t>
-      </w:r>
-      <w:r>
-        <w:rPr>
-          <w:b/>
-          <w:color w:val="FF0000"/>
-        </w:rPr>
-        <w:t>o</w:t>
-      </w:r>
-      <w:r>
-        <w:rPr>
-          <w:b/>
-          <w:color w:val="FF0000"/>
-        </w:rPr>
-        <w:t>nfirmation</w:t>
-      </w:r>
-      <w:r>
-        <w:rPr>
-          <w:b/>
-          <w:color w:val="FF0000"/>
-        </w:rPr>
-        <w:t xml:space="preserve"> : Problem</w:t>
-      </w:r>
     </w:p>
     <w:p>
       <w:pPr>
@@ -134,7 +108,7 @@
           <w:b/>
           <w:color w:val="FF0000"/>
         </w:rPr>
-        <w:t>Unit per Role</w:t>
+        <w:t>Clean Up</w:t>
       </w:r>
     </w:p>
     <w:p>
@@ -148,6 +122,29 @@
           <w:color w:val="FF0000"/>
         </w:rPr>
       </w:pPr>
+      <w:r>
+        <w:rPr>
+          <w:b/>
+          <w:color w:val="FF0000"/>
+        </w:rPr>
+        <w:t xml:space="preserve">Start Create </w:t>
+      </w:r>
+      <w:proofErr w:type="gramStart"/>
+      <w:r>
+        <w:rPr>
+          <w:b/>
+          <w:color w:val="FF0000"/>
+        </w:rPr>
+        <w:t>Unit ,</w:t>
+      </w:r>
+      <w:proofErr w:type="gramEnd"/>
+      <w:r>
+        <w:rPr>
+          <w:b/>
+          <w:color w:val="FF0000"/>
+        </w:rPr>
+        <w:t xml:space="preserve"> edit unit, preview and post cleaning</w:t>
+      </w:r>
     </w:p>
     <w:p>
       <w:pPr>
@@ -156,16 +153,47 @@
         <w:adjustRightInd w:val="0"/>
         <w:spacing w:after="0" w:line="240" w:lineRule="auto"/>
         <w:rPr>
-          <w:b/>
-          <w:color w:val="FF0000"/>
-        </w:rPr>
-      </w:pPr>
-      <w:r>
-        <w:rPr>
-          <w:b/>
-          <w:color w:val="FF0000"/>
-        </w:rPr>
-        <w:t>Clean Up</w:t>
+          <w:rFonts w:ascii="Consolas" w:hAnsi="Consolas" w:cs="Consolas"/>
+          <w:color w:val="008000"/>
+          <w:sz w:val="19"/>
+          <w:szCs w:val="19"/>
+        </w:rPr>
+      </w:pPr>
+      <w:proofErr w:type="spellStart"/>
+      <w:r>
+        <w:t>Facebook</w:t>
+      </w:r>
+      <w:proofErr w:type="spellEnd"/>
+      <w:r>
+        <w:t xml:space="preserve"> </w:t>
+      </w:r>
+      <w:proofErr w:type="spellStart"/>
+      <w:r>
+        <w:t>Linq</w:t>
+      </w:r>
+      <w:proofErr w:type="spellEnd"/>
+      <w:r>
+        <w:t xml:space="preserve"> Sharing </w:t>
+      </w:r>
+      <w:proofErr w:type="gramStart"/>
+      <w:r>
+        <w:t>( image</w:t>
+      </w:r>
+      <w:proofErr w:type="gramEnd"/>
+      <w:r>
+        <w:t>)</w:t>
+      </w:r>
+      <w:r>
+        <w:t xml:space="preserve"> : </w:t>
+      </w:r>
+      <w:r>
+        <w:rPr>
+          <w:rFonts w:ascii="Consolas" w:hAnsi="Consolas" w:cs="Consolas"/>
+          <w:color w:val="008000"/>
+          <w:sz w:val="19"/>
+          <w:szCs w:val="19"/>
+        </w:rPr>
+        <w:t>//Complete these fields// in both unit, property</w:t>
       </w:r>
     </w:p>
     <w:p>
@@ -175,16 +203,19 @@
         <w:adjustRightInd w:val="0"/>
         <w:spacing w:after="0" w:line="240" w:lineRule="auto"/>
         <w:rPr>
-          <w:b/>
-          <w:color w:val="FF0000"/>
-        </w:rPr>
-      </w:pPr>
-      <w:r>
-        <w:rPr>
-          <w:b/>
-          <w:color w:val="FF0000"/>
-        </w:rPr>
-        <w:t>Start Create Unit , edit unit, preview and post cleaning</w:t>
+          <w:rFonts w:ascii="Consolas" w:hAnsi="Consolas" w:cs="Consolas"/>
+          <w:sz w:val="19"/>
+          <w:szCs w:val="19"/>
+        </w:rPr>
+      </w:pPr>
+      <w:r>
+        <w:rPr>
+          <w:rFonts w:ascii="Consolas" w:hAnsi="Consolas" w:cs="Consolas"/>
+          <w:color w:val="008000"/>
+          <w:sz w:val="19"/>
+          <w:szCs w:val="19"/>
+        </w:rPr>
+        <w:tab/>
       </w:r>
     </w:p>
     <w:p>
@@ -195,26 +226,33 @@
         <w:spacing w:after="0" w:line="240" w:lineRule="auto"/>
         <w:rPr>
           <w:rFonts w:ascii="Consolas" w:hAnsi="Consolas" w:cs="Consolas"/>
-          <w:color w:val="008000"/>
+          <w:b/>
           <w:sz w:val="19"/>
           <w:szCs w:val="19"/>
         </w:rPr>
       </w:pPr>
-      <w:r>
-        <w:t>Facebook Linq Sharing ( image)</w:t>
-      </w:r>
-      <w:r>
-        <w:t xml:space="preserve"> : </w:t>
-      </w:r>
+      <w:proofErr w:type="spellStart"/>
+      <w:proofErr w:type="gramStart"/>
       <w:r>
         <w:rPr>
           <w:rFonts w:ascii="Consolas" w:hAnsi="Consolas" w:cs="Consolas"/>
-          <w:color w:val="008000"/>
+          <w:b/>
           <w:sz w:val="19"/>
           <w:szCs w:val="19"/>
         </w:rPr>
-        <w:t>//Complete these fields// in both unit, property</w:t>
-      </w:r>
+        <w:t>Jquery</w:t>
+      </w:r>
+      <w:proofErr w:type="spellEnd"/>
+      <w:r>
+        <w:rPr>
+          <w:rFonts w:ascii="Consolas" w:hAnsi="Consolas" w:cs="Consolas"/>
+          <w:b/>
+          <w:sz w:val="19"/>
+          <w:szCs w:val="19"/>
+        </w:rPr>
+        <w:t xml:space="preserve"> Calendar Template for the Scheduler of Showing.</w:t>
+      </w:r>
+      <w:proofErr w:type="gramEnd"/>
     </w:p>
     <w:p>
       <w:pPr>
@@ -224,157 +262,43 @@
         <w:spacing w:after="0" w:line="240" w:lineRule="auto"/>
         <w:rPr>
           <w:rFonts w:ascii="Consolas" w:hAnsi="Consolas" w:cs="Consolas"/>
+          <w:b/>
           <w:sz w:val="19"/>
           <w:szCs w:val="19"/>
         </w:rPr>
       </w:pPr>
+      <w:bookmarkStart w:id="0" w:name="_GoBack"/>
+      <w:bookmarkEnd w:id="0"/>
       <w:r>
         <w:rPr>
           <w:rFonts w:ascii="Consolas" w:hAnsi="Consolas" w:cs="Consolas"/>
-          <w:color w:val="008000"/>
+          <w:b/>
           <w:sz w:val="19"/>
           <w:szCs w:val="19"/>
         </w:rPr>
-        <w:tab/>
-      </w:r>
-    </w:p>
-    <w:p>
-      <w:pPr>
-        <w:autoSpaceDE w:val="0"/>
-        <w:autoSpaceDN w:val="0"/>
-        <w:adjustRightInd w:val="0"/>
-        <w:spacing w:after="0" w:line="240" w:lineRule="auto"/>
-        <w:ind w:left="720" w:firstLine="720"/>
+        <w:t xml:space="preserve">SEE DOCUMENT </w:t>
+      </w:r>
+      <w:proofErr w:type="spellStart"/>
+      <w:r>
         <w:rPr>
           <w:rFonts w:ascii="Consolas" w:hAnsi="Consolas" w:cs="Consolas"/>
           <w:b/>
           <w:sz w:val="19"/>
           <w:szCs w:val="19"/>
         </w:rPr>
-      </w:pPr>
-      <w:r>
-        <w:rPr>
-          <w:rFonts w:ascii="Consolas" w:hAnsi="Consolas" w:cs="Consolas"/>
-          <w:b/>
-          <w:sz w:val="19"/>
-          <w:szCs w:val="19"/>
-        </w:rPr>
-        <w:t>Sharing:</w:t>
-      </w:r>
-    </w:p>
-    <w:p>
-      <w:pPr>
-        <w:autoSpaceDE w:val="0"/>
-        <w:autoSpaceDN w:val="0"/>
-        <w:adjustRightInd w:val="0"/>
-        <w:spacing w:after="0" w:line="240" w:lineRule="auto"/>
-        <w:rPr>
-          <w:rFonts w:ascii="Consolas" w:hAnsi="Consolas" w:cs="Consolas"/>
-          <w:sz w:val="19"/>
-          <w:szCs w:val="19"/>
-        </w:rPr>
-      </w:pPr>
-      <w:r>
-        <w:rPr>
-          <w:rFonts w:ascii="Consolas" w:hAnsi="Consolas" w:cs="Consolas"/>
-          <w:b/>
-          <w:sz w:val="19"/>
-          <w:szCs w:val="19"/>
-        </w:rPr>
-        <w:tab/>
-      </w:r>
-      <w:r>
-        <w:rPr>
-          <w:rFonts w:ascii="Consolas" w:hAnsi="Consolas" w:cs="Consolas"/>
-          <w:b/>
-          <w:sz w:val="19"/>
-          <w:szCs w:val="19"/>
-        </w:rPr>
-        <w:tab/>
-      </w:r>
-      <w:r>
-        <w:rPr>
-          <w:rFonts w:ascii="Consolas" w:hAnsi="Consolas" w:cs="Consolas"/>
-          <w:b/>
-          <w:sz w:val="19"/>
-          <w:szCs w:val="19"/>
-        </w:rPr>
-        <w:tab/>
-      </w:r>
-      <w:r>
-        <w:rPr>
-          <w:rFonts w:ascii="Consolas" w:hAnsi="Consolas" w:cs="Consolas"/>
-          <w:b/>
-          <w:sz w:val="19"/>
-          <w:szCs w:val="19"/>
-        </w:rPr>
-        <w:tab/>
-      </w:r>
-      <w:r>
-        <w:rPr>
-          <w:rFonts w:ascii="Consolas" w:hAnsi="Consolas" w:cs="Consolas"/>
-          <w:sz w:val="19"/>
-          <w:szCs w:val="19"/>
-        </w:rPr>
-        <w:t>Facebook done and correct</w:t>
-      </w:r>
-    </w:p>
-    <w:p>
-      <w:pPr>
-        <w:autoSpaceDE w:val="0"/>
-        <w:autoSpaceDN w:val="0"/>
-        <w:adjustRightInd w:val="0"/>
-        <w:spacing w:after="0" w:line="240" w:lineRule="auto"/>
-        <w:rPr>
-          <w:rFonts w:ascii="Consolas" w:hAnsi="Consolas" w:cs="Consolas"/>
-          <w:sz w:val="19"/>
-          <w:szCs w:val="19"/>
-        </w:rPr>
-      </w:pPr>
-    </w:p>
-    <w:p>
-      <w:pPr>
-        <w:autoSpaceDE w:val="0"/>
-        <w:autoSpaceDN w:val="0"/>
-        <w:adjustRightInd w:val="0"/>
-        <w:spacing w:after="0" w:line="240" w:lineRule="auto"/>
-        <w:rPr>
-          <w:rFonts w:ascii="Consolas" w:hAnsi="Consolas" w:cs="Consolas"/>
-          <w:sz w:val="19"/>
-          <w:szCs w:val="19"/>
-        </w:rPr>
-      </w:pPr>
-      <w:bookmarkStart w:id="0" w:name="_GoBack"/>
-      <w:bookmarkEnd w:id="0"/>
-    </w:p>
-    <w:p>
-      <w:pPr>
-        <w:autoSpaceDE w:val="0"/>
-        <w:autoSpaceDN w:val="0"/>
-        <w:adjustRightInd w:val="0"/>
-        <w:spacing w:after="0" w:line="240" w:lineRule="auto"/>
-        <w:rPr>
-          <w:rFonts w:ascii="Consolas" w:hAnsi="Consolas" w:cs="Consolas"/>
-          <w:color w:val="008000"/>
-          <w:sz w:val="19"/>
-          <w:szCs w:val="19"/>
-        </w:rPr>
-      </w:pPr>
-    </w:p>
-    <w:p>
-      <w:r>
-        <w:t>Send to friend email</w:t>
-      </w:r>
-    </w:p>
-    <w:p>
-      <w:r>
-        <w:t>Keep JQueryNotify or not</w:t>
-      </w:r>
-    </w:p>
-    <w:p/>
-    <w:p>
-      <w:r>
-        <w:t>Sperate Unit Control for each role</w:t>
+        <w:t>JQueryCalendar</w:t>
+      </w:r>
+      <w:proofErr w:type="spellEnd"/>
+    </w:p>
+    <w:p/>
+    <w:p>
+      <w:proofErr w:type="spellStart"/>
+      <w:r>
+        <w:t>Sperate</w:t>
+      </w:r>
+      <w:proofErr w:type="spellEnd"/>
+      <w:r>
+        <w:t xml:space="preserve"> Unit Control for each role</w:t>
       </w:r>
     </w:p>
     <w:p>
@@ -389,18 +313,44 @@
       </w:r>
     </w:p>
     <w:p>
-      <w:r>
-        <w:t>property script</w:t>
-      </w:r>
-    </w:p>
-    <w:p>
-      <w:r>
-        <w:t>start with preview 26. it should have all the right data</w:t>
-      </w:r>
-    </w:p>
-    <w:p>
-      <w:r>
-        <w:t>Handle the type of property with creation , unit index, preview..</w:t>
+      <w:proofErr w:type="gramStart"/>
+      <w:r>
+        <w:t>property</w:t>
+      </w:r>
+      <w:proofErr w:type="gramEnd"/>
+      <w:r>
+        <w:t xml:space="preserve"> script</w:t>
+      </w:r>
+    </w:p>
+    <w:p>
+      <w:proofErr w:type="gramStart"/>
+      <w:r>
+        <w:t>start</w:t>
+      </w:r>
+      <w:proofErr w:type="gramEnd"/>
+      <w:r>
+        <w:t xml:space="preserve"> with preview 26. </w:t>
+      </w:r>
+      <w:proofErr w:type="gramStart"/>
+      <w:r>
+        <w:t>it</w:t>
+      </w:r>
+      <w:proofErr w:type="gramEnd"/>
+      <w:r>
+        <w:t xml:space="preserve"> should have all the right data</w:t>
+      </w:r>
+    </w:p>
+    <w:p>
+      <w:r>
+        <w:t xml:space="preserve">Handle the type of property with </w:t>
+      </w:r>
+      <w:proofErr w:type="gramStart"/>
+      <w:r>
+        <w:t>creation ,</w:t>
+      </w:r>
+      <w:proofErr w:type="gramEnd"/>
+      <w:r>
+        <w:t xml:space="preserve"> unit index, preview..</w:t>
       </w:r>
     </w:p>
     <w:p>
@@ -431,7 +381,15 @@
     </w:p>
     <w:p>
       <w:r>
-        <w:t>Email When registering</w:t>
+        <w:t xml:space="preserve">Email </w:t>
+      </w:r>
+      <w:proofErr w:type="gramStart"/>
+      <w:r>
+        <w:t>When</w:t>
+      </w:r>
+      <w:proofErr w:type="gramEnd"/>
+      <w:r>
+        <w:t xml:space="preserve"> registering</w:t>
       </w:r>
     </w:p>
     <w:p>
@@ -441,28 +399,65 @@
     </w:p>
     <w:p>
       <w:r>
+        <w:t>Saving the data with the correct photo path</w:t>
+      </w:r>
+    </w:p>
+    <w:p>
+      <w:r>
+        <w:t xml:space="preserve">Completing of Social link for </w:t>
+      </w:r>
+      <w:proofErr w:type="spellStart"/>
+      <w:r>
+        <w:t>facebook</w:t>
+      </w:r>
+      <w:proofErr w:type="spellEnd"/>
+    </w:p>
+    <w:p>
+      <w:r>
+        <w:t xml:space="preserve">Completing the editing of </w:t>
+      </w:r>
+      <w:proofErr w:type="spellStart"/>
+      <w:r>
+        <w:t>Json</w:t>
+      </w:r>
+      <w:proofErr w:type="spellEnd"/>
+      <w:r>
+        <w:t xml:space="preserve"> for the preview</w:t>
+      </w:r>
+    </w:p>
+    <w:p>
+      <w:r>
+        <w:t xml:space="preserve">Make Owner and each role have its own create unit, </w:t>
+      </w:r>
+      <w:proofErr w:type="gramStart"/>
+      <w:r>
+        <w:t>edit ,</w:t>
+      </w:r>
+      <w:proofErr w:type="gramEnd"/>
+      <w:r>
+        <w:t xml:space="preserve"> preview</w:t>
+      </w:r>
+    </w:p>
+    <w:p>
+      <w:r>
         <w:lastRenderedPageBreak/>
-        <w:t>Saving the data with the correct photo path</w:t>
-      </w:r>
-    </w:p>
-    <w:p>
-      <w:r>
-        <w:t>Completing of Social link for facebook</w:t>
-      </w:r>
-    </w:p>
-    <w:p>
-      <w:r>
-        <w:t>Completing the editing of Json for the preview</w:t>
-      </w:r>
-    </w:p>
-    <w:p>
-      <w:r>
-        <w:t>Make Owner and each role have its own create unit, edit , preview</w:t>
-      </w:r>
-    </w:p>
-    <w:p>
-      <w:r>
-        <w:t>Cleaning UP creating unit, Editing unti, Preview Unit</w:t>
+        <w:t xml:space="preserve">Cleaning UP creating unit, </w:t>
+      </w:r>
+      <w:proofErr w:type="gramStart"/>
+      <w:r>
+        <w:t>Editing</w:t>
+      </w:r>
+      <w:proofErr w:type="gramEnd"/>
+      <w:r>
+        <w:t xml:space="preserve"> </w:t>
+      </w:r>
+      <w:proofErr w:type="spellStart"/>
+      <w:r>
+        <w:t>unti</w:t>
+      </w:r>
+      <w:proofErr w:type="spellEnd"/>
+      <w:r>
+        <w:t>, Preview Unit</w:t>
       </w:r>
     </w:p>
     <w:p>
@@ -612,46 +607,76 @@
         <w:rPr>
           <w:b/>
         </w:rPr>
-        <w:t>Multi Part</w:t>
-      </w:r>
-      <w:r>
-        <w:rPr>
-          <w:b/>
-        </w:rPr>
-        <w:t xml:space="preserve"> : DO Two parts , one part for html, one part for  text</w:t>
-      </w:r>
-    </w:p>
-    <w:p>
-      <w:pPr>
-        <w:rPr>
-          <w:b/>
-        </w:rPr>
-      </w:pPr>
-      <w:r>
-        <w:rPr>
-          <w:b/>
-        </w:rPr>
-        <w:t>Share email</w:t>
-      </w:r>
-      <w:r>
-        <w:rPr>
-          <w:b/>
-        </w:rPr>
-        <w:t xml:space="preserve"> : complete this one start with preview</w:t>
-      </w:r>
-    </w:p>
-    <w:p>
-      <w:pPr>
-        <w:rPr>
-          <w:b/>
-        </w:rPr>
-      </w:pPr>
+        <w:t xml:space="preserve">Multi </w:t>
+      </w:r>
+      <w:proofErr w:type="gramStart"/>
+      <w:r>
+        <w:rPr>
+          <w:b/>
+        </w:rPr>
+        <w:t>Part</w:t>
+      </w:r>
+      <w:r>
+        <w:rPr>
+          <w:b/>
+        </w:rPr>
+        <w:t xml:space="preserve"> :</w:t>
+      </w:r>
+      <w:proofErr w:type="gramEnd"/>
+      <w:r>
+        <w:rPr>
+          <w:b/>
+        </w:rPr>
+        <w:t xml:space="preserve"> DO Two parts , one part for html, one part for  text</w:t>
+      </w:r>
+    </w:p>
+    <w:p>
+      <w:pPr>
+        <w:rPr>
+          <w:b/>
+        </w:rPr>
+      </w:pPr>
+      <w:r>
+        <w:rPr>
+          <w:b/>
+        </w:rPr>
+        <w:t xml:space="preserve">Share </w:t>
+      </w:r>
+      <w:proofErr w:type="gramStart"/>
+      <w:r>
+        <w:rPr>
+          <w:b/>
+        </w:rPr>
+        <w:t>email</w:t>
+      </w:r>
+      <w:r>
+        <w:rPr>
+          <w:b/>
+        </w:rPr>
+        <w:t xml:space="preserve"> :</w:t>
+      </w:r>
+      <w:proofErr w:type="gramEnd"/>
+      <w:r>
+        <w:rPr>
+          <w:b/>
+        </w:rPr>
+        <w:t xml:space="preserve"> complete this one start with preview</w:t>
+      </w:r>
+    </w:p>
+    <w:p>
+      <w:pPr>
+        <w:rPr>
+          <w:b/>
+        </w:rPr>
+      </w:pPr>
+      <w:proofErr w:type="gramStart"/>
       <w:r>
         <w:rPr>
           <w:b/>
         </w:rPr>
         <w:t>http</w:t>
       </w:r>
+      <w:proofErr w:type="gramEnd"/>
       <w:r>
         <w:rPr>
           <w:b/>
@@ -662,18 +687,71 @@
     <w:p/>
     <w:p>
       <w:r>
-        <w:t>Saving the data Goolge map and image path correctly</w:t>
-      </w:r>
-    </w:p>
-    <w:p/>
-    <w:p>
-      <w:r>
-        <w:t>Owner/ unit/ Index for the property with maitain</w:t>
-      </w:r>
-    </w:p>
-    <w:p>
-      <w:r>
-        <w:t>&lt;img alt="" src="../../Photo/Owner/Property/carrie/2/img_supersavings.jpg" class="fancybox-image"&gt;</w:t>
+        <w:t xml:space="preserve">Saving the data </w:t>
+      </w:r>
+      <w:proofErr w:type="spellStart"/>
+      <w:r>
+        <w:t>Goolge</w:t>
+      </w:r>
+      <w:proofErr w:type="spellEnd"/>
+      <w:r>
+        <w:t xml:space="preserve"> map and image path correctly</w:t>
+      </w:r>
+    </w:p>
+    <w:p/>
+    <w:p>
+      <w:r>
+        <w:t xml:space="preserve">Owner/ unit/ Index for the property with </w:t>
+      </w:r>
+      <w:proofErr w:type="spellStart"/>
+      <w:r>
+        <w:t>maitain</w:t>
+      </w:r>
+      <w:proofErr w:type="spellEnd"/>
+    </w:p>
+    <w:p>
+      <w:r>
+        <w:t>&lt;</w:t>
+      </w:r>
+      <w:proofErr w:type="spellStart"/>
+      <w:r>
+        <w:t>img</w:t>
+      </w:r>
+      <w:proofErr w:type="spellEnd"/>
+      <w:r>
+        <w:t xml:space="preserve"> alt="" </w:t>
+      </w:r>
+      <w:proofErr w:type="spellStart"/>
+      <w:r>
+        <w:t>src</w:t>
+      </w:r>
+      <w:proofErr w:type="spellEnd"/>
+      <w:r>
+        <w:t>="</w:t>
+      </w:r>
+      <w:proofErr w:type="gramStart"/>
+      <w:r>
+        <w:t>..</w:t>
+      </w:r>
+      <w:proofErr w:type="gramEnd"/>
+      <w:r>
+        <w:t>/../Photo/Owner/Property/</w:t>
+      </w:r>
+      <w:proofErr w:type="spellStart"/>
+      <w:r>
+        <w:t>carrie</w:t>
+      </w:r>
+      <w:proofErr w:type="spellEnd"/>
+      <w:r>
+        <w:t>/2/img_supersavings.jpg" class="</w:t>
+      </w:r>
+      <w:proofErr w:type="spellStart"/>
+      <w:r>
+        <w:t>fancybox</w:t>
+      </w:r>
+      <w:proofErr w:type="spellEnd"/>
+      <w:r>
+        <w:t>-image"&gt;</w:t>
       </w:r>
     </w:p>
     <w:p>
@@ -730,8 +808,13 @@
     <w:p/>
     <w:p>
       <w:r>
-        <w:t>Validation Emai</w:t>
-      </w:r>
+        <w:t xml:space="preserve">Validation </w:t>
+      </w:r>
+      <w:proofErr w:type="spellStart"/>
+      <w:r>
+        <w:t>Emai</w:t>
+      </w:r>
+      <w:proofErr w:type="spellEnd"/>
     </w:p>
     <w:p>
       <w:r>
@@ -739,8 +822,13 @@
       </w:r>
     </w:p>
     <w:p>
-      <w:r>
-        <w:t>http for action link</w:t>
+      <w:proofErr w:type="gramStart"/>
+      <w:r>
+        <w:t>http</w:t>
+      </w:r>
+      <w:proofErr w:type="gramEnd"/>
+      <w:r>
+        <w:t xml:space="preserve"> for action link</w:t>
       </w:r>
     </w:p>
     <w:p/>

</xml_diff>

<commit_message>
Starting Team Maintenance Association
Done for Specialist for Current Provider and Accept invitation;
Need to complete: Manage and deny inivitation for Specialist

Then start from the Provider View
</commit_message>
<xml_diff>
--- a/RentalMobile/RentalMobile/Documentation/What I 'm doing.docx
+++ b/RentalMobile/RentalMobile/Documentation/What I 'm doing.docx
@@ -1,6 +1,6 @@
 
 <file path=word/document.xml><?xml version="1.0" encoding="utf-8"?>
-<w:document xmlns:wpc="http://schemas.microsoft.com/office/word/2010/wordprocessingCanvas" xmlns:mc="http://schemas.openxmlformats.org/markup-compatibility/2006" xmlns:o="urn:schemas-microsoft-com:office:office" xmlns:r="http://schemas.openxmlformats.org/officeDocument/2006/relationships" xmlns:m="http://schemas.openxmlformats.org/officeDocument/2006/math" xmlns:v="urn:schemas-microsoft-com:vml" xmlns:wp14="http://schemas.microsoft.com/office/word/2010/wordprocessingDrawing" xmlns:wp="http://schemas.openxmlformats.org/drawingml/2006/wordprocessingDrawing" xmlns:w10="urn:schemas-microsoft-com:office:word" xmlns:w="http://schemas.openxmlformats.org/wordprocessingml/2006/main" xmlns:w14="http://schemas.microsoft.com/office/word/2010/wordml" xmlns:wpg="http://schemas.microsoft.com/office/word/2010/wordprocessingGroup" xmlns:wpi="http://schemas.microsoft.com/office/word/2010/wordprocessingInk" xmlns:wne="http://schemas.microsoft.com/office/word/2006/wordml" xmlns:wps="http://schemas.microsoft.com/office/word/2010/wordprocessingShape" mc:Ignorable="w14 wp14">
+<w:document xmlns:ve="http://schemas.openxmlformats.org/markup-compatibility/2006" xmlns:o="urn:schemas-microsoft-com:office:office" xmlns:r="http://schemas.openxmlformats.org/officeDocument/2006/relationships" xmlns:m="http://schemas.openxmlformats.org/officeDocument/2006/math" xmlns:v="urn:schemas-microsoft-com:vml" xmlns:wp="http://schemas.openxmlformats.org/drawingml/2006/wordprocessingDrawing" xmlns:w10="urn:schemas-microsoft-com:office:word" xmlns:w="http://schemas.openxmlformats.org/wordprocessingml/2006/main" xmlns:wne="http://schemas.microsoft.com/office/word/2006/wordml">
   <w:body>
     <w:p>
       <w:pPr>
@@ -35,48 +35,205 @@
         </w:rPr>
         <w:t xml:space="preserve">Start from </w:t>
       </w:r>
-      <w:hyperlink r:id="rId5" w:history="1">
-        <w:r>
-          <w:rPr>
-            <w:rStyle w:val="Hyperlink"/>
-            <w:b/>
-          </w:rPr>
-          <w:t>http://localhost:56224/Specialist/AcceptInvitation/3</w:t>
-        </w:r>
-      </w:hyperlink>
-    </w:p>
-    <w:p>
-      <w:pPr>
-        <w:autoSpaceDE w:val="0"/>
-        <w:autoSpaceDN w:val="0"/>
-        <w:adjustRightInd w:val="0"/>
-        <w:spacing w:after="0" w:line="240" w:lineRule="auto"/>
-        <w:rPr>
-          <w:b/>
-          <w:color w:val="FF0000"/>
-        </w:rPr>
-      </w:pPr>
-    </w:p>
-    <w:p>
-      <w:pPr>
-        <w:autoSpaceDE w:val="0"/>
-        <w:autoSpaceDN w:val="0"/>
-        <w:adjustRightInd w:val="0"/>
-        <w:spacing w:after="0" w:line="240" w:lineRule="auto"/>
-        <w:rPr>
-          <w:b/>
-          <w:color w:val="FF0000"/>
-        </w:rPr>
-      </w:pPr>
-      <w:r>
-        <w:rPr>
-          <w:b/>
-          <w:color w:val="FF0000"/>
-        </w:rPr>
-        <w:t>And work your way back</w:t>
-      </w:r>
       <w:bookmarkStart w:id="0" w:name="_GoBack"/>
       <w:bookmarkEnd w:id="0"/>
+      <w:r>
+        <w:rPr>
+          <w:b/>
+          <w:color w:val="FF0000"/>
+        </w:rPr>
+        <w:t xml:space="preserve"> TEAM ASSOCIATION</w:t>
+      </w:r>
+    </w:p>
+    <w:p>
+      <w:pPr>
+        <w:autoSpaceDE w:val="0"/>
+        <w:autoSpaceDN w:val="0"/>
+        <w:adjustRightInd w:val="0"/>
+        <w:spacing w:after="0" w:line="240" w:lineRule="auto"/>
+        <w:rPr>
+          <w:b/>
+          <w:color w:val="FF0000"/>
+        </w:rPr>
+      </w:pPr>
+    </w:p>
+    <w:p>
+      <w:pPr>
+        <w:autoSpaceDE w:val="0"/>
+        <w:autoSpaceDN w:val="0"/>
+        <w:adjustRightInd w:val="0"/>
+        <w:spacing w:after="0" w:line="240" w:lineRule="auto"/>
+        <w:rPr>
+          <w:b/>
+          <w:color w:val="FF0000"/>
+        </w:rPr>
+      </w:pPr>
+      <w:r>
+        <w:rPr>
+          <w:b/>
+          <w:color w:val="FF0000"/>
+        </w:rPr>
+        <w:t>FOR SPECIALIST MEMBER ASSOCIATION:</w:t>
+      </w:r>
+    </w:p>
+    <w:p>
+      <w:pPr>
+        <w:autoSpaceDE w:val="0"/>
+        <w:autoSpaceDN w:val="0"/>
+        <w:adjustRightInd w:val="0"/>
+        <w:spacing w:after="0" w:line="240" w:lineRule="auto"/>
+        <w:rPr>
+          <w:b/>
+          <w:color w:val="FF0000"/>
+        </w:rPr>
+      </w:pPr>
+      <w:r>
+        <w:rPr>
+          <w:b/>
+          <w:color w:val="FF0000"/>
+        </w:rPr>
+        <w:t>Steps for Team Member association</w:t>
+      </w:r>
+      <w:r>
+        <w:rPr>
+          <w:b/>
+          <w:color w:val="FF0000"/>
+        </w:rPr>
+        <w:t xml:space="preserve"> : THIS IS DONE</w:t>
+      </w:r>
+    </w:p>
+    <w:p>
+      <w:pPr>
+        <w:autoSpaceDE w:val="0"/>
+        <w:autoSpaceDN w:val="0"/>
+        <w:adjustRightInd w:val="0"/>
+        <w:spacing w:after="0" w:line="240" w:lineRule="auto"/>
+        <w:rPr>
+          <w:b/>
+          <w:color w:val="FF0000"/>
+        </w:rPr>
+      </w:pPr>
+      <w:r>
+        <w:rPr>
+          <w:b/>
+          <w:color w:val="FF0000"/>
+        </w:rPr>
+        <w:tab/>
+        <w:t>-When Provider request a specialist to join his team (provider inviation)</w:t>
+      </w:r>
+    </w:p>
+    <w:p>
+      <w:pPr>
+        <w:autoSpaceDE w:val="0"/>
+        <w:autoSpaceDN w:val="0"/>
+        <w:adjustRightInd w:val="0"/>
+        <w:spacing w:after="0" w:line="240" w:lineRule="auto"/>
+        <w:rPr>
+          <w:b/>
+          <w:color w:val="FF0000"/>
+        </w:rPr>
+      </w:pPr>
+      <w:r>
+        <w:rPr>
+          <w:b/>
+          <w:color w:val="FF0000"/>
+        </w:rPr>
+        <w:tab/>
+      </w:r>
+      <w:r>
+        <w:rPr>
+          <w:b/>
+          <w:color w:val="FF0000"/>
+        </w:rPr>
+        <w:tab/>
+        <w:t>-1-SpecialistPendingTeamInvitations for MaintenanceProviderId and specialist id</w:t>
+      </w:r>
+    </w:p>
+    <w:p>
+      <w:pPr>
+        <w:autoSpaceDE w:val="0"/>
+        <w:autoSpaceDN w:val="0"/>
+        <w:adjustRightInd w:val="0"/>
+        <w:spacing w:after="0" w:line="240" w:lineRule="auto"/>
+        <w:rPr>
+          <w:b/>
+          <w:color w:val="FF0000"/>
+        </w:rPr>
+      </w:pPr>
+    </w:p>
+    <w:p>
+      <w:pPr>
+        <w:autoSpaceDE w:val="0"/>
+        <w:autoSpaceDN w:val="0"/>
+        <w:adjustRightInd w:val="0"/>
+        <w:spacing w:after="0" w:line="240" w:lineRule="auto"/>
+        <w:rPr>
+          <w:b/>
+          <w:color w:val="FF0000"/>
+        </w:rPr>
+      </w:pPr>
+      <w:r>
+        <w:rPr>
+          <w:b/>
+          <w:color w:val="FF0000"/>
+        </w:rPr>
+        <w:tab/>
+        <w:t>-When Provider Accept Invitation</w:t>
+      </w:r>
+    </w:p>
+    <w:p>
+      <w:pPr>
+        <w:autoSpaceDE w:val="0"/>
+        <w:autoSpaceDN w:val="0"/>
+        <w:adjustRightInd w:val="0"/>
+        <w:spacing w:after="0" w:line="240" w:lineRule="auto"/>
+        <w:rPr>
+          <w:b/>
+          <w:color w:val="FF0000"/>
+        </w:rPr>
+      </w:pPr>
+      <w:r>
+        <w:rPr>
+          <w:b/>
+          <w:color w:val="FF0000"/>
+        </w:rPr>
+        <w:tab/>
+      </w:r>
+      <w:r>
+        <w:rPr>
+          <w:b/>
+          <w:color w:val="FF0000"/>
+        </w:rPr>
+        <w:tab/>
+        <w:t>-1-Remove record of specialistpendingteamInvitations</w:t>
+      </w:r>
+    </w:p>
+    <w:p>
+      <w:pPr>
+        <w:autoSpaceDE w:val="0"/>
+        <w:autoSpaceDN w:val="0"/>
+        <w:adjustRightInd w:val="0"/>
+        <w:spacing w:after="0" w:line="240" w:lineRule="auto"/>
+        <w:rPr>
+          <w:b/>
+          <w:color w:val="FF0000"/>
+        </w:rPr>
+      </w:pPr>
+      <w:r>
+        <w:rPr>
+          <w:b/>
+          <w:color w:val="FF0000"/>
+        </w:rPr>
+        <w:tab/>
+      </w:r>
+      <w:r>
+        <w:rPr>
+          <w:b/>
+          <w:color w:val="FF0000"/>
+        </w:rPr>
+        <w:tab/>
+        <w:t>-2-Insert record into MaintenanceTeamAssociation</w:t>
+      </w:r>
     </w:p>
     <w:p>
       <w:pPr>
@@ -92,6 +249,110 @@
           <w:color w:val="FF0000"/>
         </w:rPr>
       </w:pPr>
+    </w:p>
+    <w:p>
+      <w:pPr>
+        <w:pBdr>
+          <w:bottom w:val="double" w:sz="6" w:space="1" w:color="auto"/>
+        </w:pBdr>
+        <w:autoSpaceDE w:val="0"/>
+        <w:autoSpaceDN w:val="0"/>
+        <w:adjustRightInd w:val="0"/>
+        <w:spacing w:after="0" w:line="240" w:lineRule="auto"/>
+        <w:rPr>
+          <w:b/>
+          <w:color w:val="FF0000"/>
+        </w:rPr>
+      </w:pPr>
+      <w:r>
+        <w:rPr>
+          <w:b/>
+          <w:color w:val="FF0000"/>
+        </w:rPr>
+        <w:t>LEFT:</w:t>
+      </w:r>
+      <w:r>
+        <w:rPr>
+          <w:b/>
+          <w:color w:val="FF0000"/>
+        </w:rPr>
+        <w:tab/>
+      </w:r>
+    </w:p>
+    <w:p>
+      <w:pPr>
+        <w:pBdr>
+          <w:bottom w:val="double" w:sz="6" w:space="1" w:color="auto"/>
+        </w:pBdr>
+        <w:autoSpaceDE w:val="0"/>
+        <w:autoSpaceDN w:val="0"/>
+        <w:adjustRightInd w:val="0"/>
+        <w:spacing w:after="0" w:line="240" w:lineRule="auto"/>
+        <w:rPr>
+          <w:b/>
+          <w:color w:val="FF0000"/>
+        </w:rPr>
+      </w:pPr>
+      <w:r>
+        <w:rPr>
+          <w:b/>
+          <w:color w:val="FF0000"/>
+        </w:rPr>
+        <w:tab/>
+        <w:t>DENY INVITATION</w:t>
+      </w:r>
+      <w:r>
+        <w:rPr>
+          <w:b/>
+          <w:color w:val="FF0000"/>
+        </w:rPr>
+        <w:br/>
+      </w:r>
+      <w:r>
+        <w:rPr>
+          <w:b/>
+          <w:color w:val="FF0000"/>
+        </w:rPr>
+        <w:tab/>
+        <w:t>MANAGE PROVIDER</w:t>
+      </w:r>
+    </w:p>
+    <w:p>
+      <w:pPr>
+        <w:pBdr>
+          <w:bottom w:val="double" w:sz="6" w:space="1" w:color="auto"/>
+        </w:pBdr>
+        <w:autoSpaceDE w:val="0"/>
+        <w:autoSpaceDN w:val="0"/>
+        <w:adjustRightInd w:val="0"/>
+        <w:spacing w:after="0" w:line="240" w:lineRule="auto"/>
+        <w:rPr>
+          <w:b/>
+          <w:color w:val="FF0000"/>
+        </w:rPr>
+      </w:pPr>
+    </w:p>
+    <w:p>
+      <w:pPr>
+        <w:pBdr>
+          <w:bottom w:val="double" w:sz="6" w:space="1" w:color="auto"/>
+        </w:pBdr>
+        <w:autoSpaceDE w:val="0"/>
+        <w:autoSpaceDN w:val="0"/>
+        <w:adjustRightInd w:val="0"/>
+        <w:spacing w:after="0" w:line="240" w:lineRule="auto"/>
+        <w:rPr>
+          <w:b/>
+          <w:color w:val="FF0000"/>
+        </w:rPr>
+      </w:pPr>
+      <w:r>
+        <w:rPr>
+          <w:b/>
+          <w:color w:val="FF0000"/>
+        </w:rPr>
+        <w:t>THEN DO IT FOR THE PROVIDER VIEW</w:t>
+      </w:r>
     </w:p>
     <w:p>
       <w:pPr>
@@ -380,6 +641,7 @@
     <w:p/>
     <w:p>
       <w:r>
+        <w:lastRenderedPageBreak/>
         <w:t>Video Link in Creation, Editing Preview</w:t>
       </w:r>
     </w:p>
@@ -410,7 +672,6 @@
     </w:p>
     <w:p>
       <w:r>
-        <w:lastRenderedPageBreak/>
         <w:t>Saving the data with the correct photo path</w:t>
       </w:r>
     </w:p>
@@ -655,7 +916,7 @@
       </w:r>
     </w:p>
     <w:p>
-      <w:hyperlink r:id="rId6" w:history="1">
+      <w:hyperlink r:id="rId4" w:history="1">
         <w:r>
           <w:rPr>
             <w:rStyle w:val="Hyperlink"/>
@@ -665,7 +926,7 @@
       </w:hyperlink>
     </w:p>
     <w:p>
-      <w:hyperlink r:id="rId7" w:history="1">
+      <w:hyperlink r:id="rId5" w:history="1">
         <w:r>
           <w:rPr>
             <w:rStyle w:val="Hyperlink"/>
@@ -676,7 +937,7 @@
     </w:p>
     <w:p/>
     <w:p>
-      <w:hyperlink r:id="rId8" w:history="1">
+      <w:hyperlink r:id="rId6" w:history="1">
         <w:r>
           <w:rPr>
             <w:rStyle w:val="Hyperlink"/>
@@ -686,7 +947,7 @@
       </w:hyperlink>
     </w:p>
     <w:p>
-      <w:hyperlink r:id="rId9" w:history="1">
+      <w:hyperlink r:id="rId7" w:history="1">
         <w:r>
           <w:rPr>
             <w:rStyle w:val="Hyperlink"/>
@@ -724,7 +985,7 @@
 </file>
 
 <file path=word/styles.xml><?xml version="1.0" encoding="utf-8"?>
-<w:styles xmlns:mc="http://schemas.openxmlformats.org/markup-compatibility/2006" xmlns:r="http://schemas.openxmlformats.org/officeDocument/2006/relationships" xmlns:w="http://schemas.openxmlformats.org/wordprocessingml/2006/main" xmlns:w14="http://schemas.microsoft.com/office/word/2010/wordml" mc:Ignorable="w14">
+<w:styles xmlns:r="http://schemas.openxmlformats.org/officeDocument/2006/relationships" xmlns:w="http://schemas.openxmlformats.org/wordprocessingml/2006/main">
   <w:docDefaults>
     <w:rPrDefault>
       <w:rPr>
@@ -895,6 +1156,7 @@
     <w:uiPriority w:val="99"/>
     <w:semiHidden/>
     <w:unhideWhenUsed/>
+    <w:qFormat/>
     <w:tblPr>
       <w:tblInd w:w="0" w:type="dxa"/>
       <w:tblCellMar>

</xml_diff>